<commit_message>
Radio Localization and Sensing.docx
</commit_message>
<xml_diff>
--- a/Radio Localization and Sensing.docx
+++ b/Radio Localization and Sensing.docx
@@ -128,71 +128,66 @@
         <w:rPr>
           <w:highlight w:val="yellow"/>
         </w:rPr>
-        <w:t>M</w:t>
+        <w:t>Monostatic</w:t>
       </w:r>
       <w:r>
         <w:rPr>
           <w:highlight w:val="yellow"/>
         </w:rPr>
-        <w:t>onostatic</w:t>
+        <w:t xml:space="preserve"> </w:t>
       </w:r>
       <w:r>
         <w:rPr>
           <w:highlight w:val="yellow"/>
         </w:rPr>
+        <w:t>sensing</w:t>
+      </w:r>
+      <w:r>
+        <w:t xml:space="preserve"> is a local process, and can thus rely on a tailored, highly specialized, and hardware friendly waveforms, without strict standardization constraints.</w:t>
+      </w:r>
+    </w:p>
+    <w:p>
+      <w:pPr>
+        <w:ind w:firstLineChars="0" w:firstLine="420"/>
+      </w:pPr>
+      <w:r>
+        <w:rPr>
+          <w:rFonts w:hint="eastAsia"/>
+        </w:rPr>
+        <w:t>3</w:t>
+      </w:r>
+      <w:r>
+        <w:t xml:space="preserve">) </w:t>
+      </w:r>
+      <w:r>
+        <w:rPr>
+          <w:highlight w:val="yellow"/>
+        </w:rPr>
+        <w:t>Bistatic sensing</w:t>
+      </w:r>
+      <w:r>
         <w:t xml:space="preserve"> </w:t>
       </w:r>
       <w:r>
-        <w:rPr>
-          <w:highlight w:val="yellow"/>
-        </w:rPr>
-        <w:t>sensing</w:t>
-      </w:r>
-      <w:r>
-        <w:t xml:space="preserve"> is a local process, and can thus rely on a tailored, highly specialized, and hardware friendly waveforms, without strict standardization constraints.</w:t>
-      </w:r>
-    </w:p>
-    <w:p>
-      <w:pPr>
-        <w:ind w:firstLineChars="0" w:firstLine="420"/>
-        <w:rPr>
-          <w:rFonts w:hint="eastAsia"/>
-        </w:rPr>
-      </w:pPr>
-      <w:r>
-        <w:rPr>
-          <w:rFonts w:hint="eastAsia"/>
-        </w:rPr>
-        <w:t>3</w:t>
-      </w:r>
-      <w:r>
-        <w:t xml:space="preserve">) </w:t>
-      </w:r>
-      <w:r>
-        <w:rPr>
-          <w:highlight w:val="yellow"/>
-        </w:rPr>
-        <w:t>Bistatic sensing</w:t>
-      </w:r>
-      <w:r>
-        <w:t xml:space="preserve"> </w:t>
-      </w:r>
-      <w:r>
         <w:t>is similar to communication and localization (i.e., when the transmitter or receiver have an unknown position).</w:t>
       </w:r>
+      <w:r>
+        <w:t xml:space="preserve"> Localization can be seen as a special bistatic sensing.</w:t>
+      </w:r>
     </w:p>
     <w:p>
       <w:pPr>
         <w:pStyle w:val="a7"/>
+        <w:jc w:val="center"/>
       </w:pPr>
       <w:r>
         <w:rPr>
           <w:noProof/>
         </w:rPr>
         <w:drawing>
-          <wp:inline distT="0" distB="0" distL="0" distR="0" wp14:anchorId="15B93CE3" wp14:editId="50926B11">
-            <wp:extent cx="5274310" cy="2597785"/>
-            <wp:effectExtent l="0" t="0" r="2540" b="0"/>
+          <wp:inline distT="0" distB="0" distL="0" distR="0" wp14:anchorId="15B93CE3" wp14:editId="1568BE3B">
+            <wp:extent cx="3956957" cy="1948942"/>
+            <wp:effectExtent l="0" t="0" r="5715" b="0"/>
             <wp:docPr id="800760265" name="图片 1"/>
             <wp:cNvGraphicFramePr>
               <a:graphicFrameLocks xmlns:a="http://schemas.openxmlformats.org/drawingml/2006/main" noChangeAspect="1"/>
@@ -213,7 +208,7 @@
                   <pic:spPr>
                     <a:xfrm>
                       <a:off x="0" y="0"/>
-                      <a:ext cx="5274310" cy="2597785"/>
+                      <a:ext cx="3989715" cy="1965077"/>
                     </a:xfrm>
                     <a:prstGeom prst="rect">
                       <a:avLst/>
@@ -284,7 +279,13 @@
         <w:t>ISAC</w:t>
       </w:r>
       <w:r>
-        <w:t>) is expected to be the main features of 6G.</w:t>
+        <w:t xml:space="preserve">) </w:t>
+      </w:r>
+      <w:r>
+        <w:t>are</w:t>
+      </w:r>
+      <w:r>
+        <w:t xml:space="preserve"> expected to be the main features of 6G.</w:t>
       </w:r>
     </w:p>
     <w:p>
@@ -384,10 +385,10 @@
             <v:path o:extrusionok="f" gradientshapeok="t" o:connecttype="rect"/>
             <o:lock v:ext="edit" aspectratio="t"/>
           </v:shapetype>
-          <v:shape id="_x0000_i1027" type="#_x0000_t75" style="width:19.4pt;height:15.7pt" o:ole="">
+          <v:shape id="_x0000_i1025" type="#_x0000_t75" style="width:19.3pt;height:15.85pt" o:ole="">
             <v:imagedata r:id="rId6" o:title=""/>
           </v:shape>
-          <o:OLEObject Type="Embed" ProgID="Equation.AxMath" ShapeID="_x0000_i1027" DrawAspect="Content" ObjectID="_1750278452" r:id="rId7"/>
+          <o:OLEObject Type="Embed" ProgID="Equation.AxMath" ShapeID="_x0000_i1025" DrawAspect="Content" ObjectID="_1750351690" r:id="rId7"/>
         </w:object>
       </w:r>
       <w:r>
@@ -398,10 +399,10 @@
           <w:position w:val="-10"/>
         </w:rPr>
         <w:object w:dxaOrig="392" w:dyaOrig="315" w14:anchorId="1213CF12">
-          <v:shape id="_x0000_i1030" type="#_x0000_t75" style="width:19.4pt;height:15.7pt" o:ole="">
+          <v:shape id="_x0000_i1026" type="#_x0000_t75" style="width:19.3pt;height:15.85pt" o:ole="">
             <v:imagedata r:id="rId8" o:title=""/>
           </v:shape>
-          <o:OLEObject Type="Embed" ProgID="Equation.AxMath" ShapeID="_x0000_i1030" DrawAspect="Content" ObjectID="_1750278453" r:id="rId9"/>
+          <o:OLEObject Type="Embed" ProgID="Equation.AxMath" ShapeID="_x0000_i1026" DrawAspect="Content" ObjectID="_1750351691" r:id="rId9"/>
         </w:object>
       </w:r>
       <w:r>
@@ -412,10 +413,10 @@
           <w:position w:val="-10"/>
         </w:rPr>
         <w:object w:dxaOrig="1714" w:dyaOrig="313" w14:anchorId="352EF3EE">
-          <v:shape id="_x0000_i1035" type="#_x0000_t75" style="width:85.85pt;height:15.7pt" o:ole="">
+          <v:shape id="_x0000_i1027" type="#_x0000_t75" style="width:85.7pt;height:15.85pt" o:ole="">
             <v:imagedata r:id="rId10" o:title=""/>
           </v:shape>
-          <o:OLEObject Type="Embed" ProgID="Equation.AxMath" ShapeID="_x0000_i1035" DrawAspect="Content" ObjectID="_1750278454" r:id="rId11"/>
+          <o:OLEObject Type="Embed" ProgID="Equation.AxMath" ShapeID="_x0000_i1027" DrawAspect="Content" ObjectID="_1750351692" r:id="rId11"/>
         </w:object>
       </w:r>
       <w:r>
@@ -426,10 +427,10 @@
           <w:position w:val="-10"/>
         </w:rPr>
         <w:object w:dxaOrig="1630" w:dyaOrig="313" w14:anchorId="2EB41EC0">
-          <v:shape id="_x0000_i1038" type="#_x0000_t75" style="width:81.7pt;height:15.7pt" o:ole="">
+          <v:shape id="_x0000_i1028" type="#_x0000_t75" style="width:81.85pt;height:15.85pt" o:ole="">
             <v:imagedata r:id="rId12" o:title=""/>
           </v:shape>
-          <o:OLEObject Type="Embed" ProgID="Equation.AxMath" ShapeID="_x0000_i1038" DrawAspect="Content" ObjectID="_1750278455" r:id="rId13"/>
+          <o:OLEObject Type="Embed" ProgID="Equation.AxMath" ShapeID="_x0000_i1028" DrawAspect="Content" ObjectID="_1750351693" r:id="rId13"/>
         </w:object>
       </w:r>
       <w:r>
@@ -442,9 +443,6 @@
     <w:p>
       <w:pPr>
         <w:pStyle w:val="AMDisplayEquation"/>
-        <w:rPr>
-          <w:rFonts w:hint="eastAsia"/>
-        </w:rPr>
       </w:pPr>
       <w:r>
         <w:tab/>
@@ -454,10 +452,10 @@
           <w:position w:val="-28"/>
         </w:rPr>
         <w:object w:dxaOrig="3988" w:dyaOrig="667" w14:anchorId="7928A990">
-          <v:shape id="_x0000_i1064" type="#_x0000_t75" style="width:199.4pt;height:33.25pt" o:ole="">
+          <v:shape id="_x0000_i1029" type="#_x0000_t75" style="width:199.3pt;height:33.45pt" o:ole="">
             <v:imagedata r:id="rId14" o:title=""/>
           </v:shape>
-          <o:OLEObject Type="Embed" ProgID="Equation.AxMath" ShapeID="_x0000_i1064" DrawAspect="Content" ObjectID="_1750278456" r:id="rId15"/>
+          <o:OLEObject Type="Embed" ProgID="Equation.AxMath" ShapeID="_x0000_i1029" DrawAspect="Content" ObjectID="_1750351694" r:id="rId15"/>
         </w:object>
       </w:r>
       <w:r>
@@ -478,6 +476,7 @@
       <w:r>
         <w:fldChar w:fldCharType="end"/>
       </w:r>
+      <w:bookmarkStart w:id="0" w:name="ZEqnNum383932"/>
       <w:r>
         <w:instrText>(</w:instrText>
       </w:r>
@@ -492,6 +491,7 @@
       <w:r>
         <w:instrText>)</w:instrText>
       </w:r>
+      <w:bookmarkEnd w:id="0"/>
       <w:r>
         <w:fldChar w:fldCharType="end"/>
       </w:r>
@@ -508,10 +508,10 @@
           <w:position w:val="-10"/>
         </w:rPr>
         <w:object w:dxaOrig="186" w:dyaOrig="313" w14:anchorId="3461004A">
-          <v:shape id="_x0000_i1087" type="#_x0000_t75" style="width:9.25pt;height:15.7pt" o:ole="">
+          <v:shape id="_x0000_i1030" type="#_x0000_t75" style="width:9.45pt;height:15.85pt" o:ole="">
             <v:imagedata r:id="rId16" o:title=""/>
           </v:shape>
-          <o:OLEObject Type="Embed" ProgID="Equation.AxMath" ShapeID="_x0000_i1087" DrawAspect="Content" ObjectID="_1750278457" r:id="rId17"/>
+          <o:OLEObject Type="Embed" ProgID="Equation.AxMath" ShapeID="_x0000_i1030" DrawAspect="Content" ObjectID="_1750351695" r:id="rId17"/>
         </w:object>
       </w:r>
       <w:r>
@@ -522,10 +522,10 @@
           <w:position w:val="-10"/>
         </w:rPr>
         <w:object w:dxaOrig="186" w:dyaOrig="313" w14:anchorId="2F630450">
-          <v:shape id="_x0000_i1090" type="#_x0000_t75" style="width:9.25pt;height:15.7pt" o:ole="">
+          <v:shape id="_x0000_i1031" type="#_x0000_t75" style="width:9.45pt;height:15.85pt" o:ole="">
             <v:imagedata r:id="rId18" o:title=""/>
           </v:shape>
-          <o:OLEObject Type="Embed" ProgID="Equation.AxMath" ShapeID="_x0000_i1090" DrawAspect="Content" ObjectID="_1750278458" r:id="rId19"/>
+          <o:OLEObject Type="Embed" ProgID="Equation.AxMath" ShapeID="_x0000_i1031" DrawAspect="Content" ObjectID="_1750351696" r:id="rId19"/>
         </w:object>
       </w:r>
       <w:r>
@@ -536,10 +536,10 @@
           <w:position w:val="-11"/>
         </w:rPr>
         <w:object w:dxaOrig="1285" w:dyaOrig="346" w14:anchorId="6BDA784F">
-          <v:shape id="_x0000_i1093" type="#_x0000_t75" style="width:64.15pt;height:17.1pt" o:ole="">
+          <v:shape id="_x0000_i1032" type="#_x0000_t75" style="width:64.3pt;height:17.15pt" o:ole="">
             <v:imagedata r:id="rId20" o:title=""/>
           </v:shape>
-          <o:OLEObject Type="Embed" ProgID="Equation.AxMath" ShapeID="_x0000_i1093" DrawAspect="Content" ObjectID="_1750278459" r:id="rId21"/>
+          <o:OLEObject Type="Embed" ProgID="Equation.AxMath" ShapeID="_x0000_i1032" DrawAspect="Content" ObjectID="_1750351697" r:id="rId21"/>
         </w:object>
       </w:r>
       <w:r>
@@ -550,10 +550,10 @@
           <w:position w:val="-11"/>
         </w:rPr>
         <w:object w:dxaOrig="642" w:dyaOrig="329" w14:anchorId="3677B1AC">
-          <v:shape id="_x0000_i1096" type="#_x0000_t75" style="width:32.3pt;height:16.6pt" o:ole="">
+          <v:shape id="_x0000_i1033" type="#_x0000_t75" style="width:32.15pt;height:16.7pt" o:ole="">
             <v:imagedata r:id="rId22" o:title=""/>
           </v:shape>
-          <o:OLEObject Type="Embed" ProgID="Equation.AxMath" ShapeID="_x0000_i1096" DrawAspect="Content" ObjectID="_1750278460" r:id="rId23"/>
+          <o:OLEObject Type="Embed" ProgID="Equation.AxMath" ShapeID="_x0000_i1033" DrawAspect="Content" ObjectID="_1750351698" r:id="rId23"/>
         </w:object>
       </w:r>
       <w:r>
@@ -564,10 +564,10 @@
           <w:position w:val="-11"/>
         </w:rPr>
         <w:object w:dxaOrig="1286" w:dyaOrig="346" w14:anchorId="72D865DB">
-          <v:shape id="_x0000_i1099" type="#_x0000_t75" style="width:64.15pt;height:17.1pt" o:ole="">
+          <v:shape id="_x0000_i1034" type="#_x0000_t75" style="width:64.3pt;height:17.15pt" o:ole="">
             <v:imagedata r:id="rId24" o:title=""/>
           </v:shape>
-          <o:OLEObject Type="Embed" ProgID="Equation.AxMath" ShapeID="_x0000_i1099" DrawAspect="Content" ObjectID="_1750278461" r:id="rId25"/>
+          <o:OLEObject Type="Embed" ProgID="Equation.AxMath" ShapeID="_x0000_i1034" DrawAspect="Content" ObjectID="_1750351699" r:id="rId25"/>
         </w:object>
       </w:r>
       <w:r>
@@ -596,10 +596,10 @@
           <w:position w:val="-10"/>
         </w:rPr>
         <w:object w:dxaOrig="170" w:dyaOrig="313" w14:anchorId="4C6FE402">
-          <v:shape id="_x0000_i1102" type="#_x0000_t75" style="width:8.3pt;height:15.7pt" o:ole="">
+          <v:shape id="_x0000_i1035" type="#_x0000_t75" style="width:8.15pt;height:15.85pt" o:ole="">
             <v:imagedata r:id="rId26" o:title=""/>
           </v:shape>
-          <o:OLEObject Type="Embed" ProgID="Equation.AxMath" ShapeID="_x0000_i1102" DrawAspect="Content" ObjectID="_1750278462" r:id="rId27"/>
+          <o:OLEObject Type="Embed" ProgID="Equation.AxMath" ShapeID="_x0000_i1035" DrawAspect="Content" ObjectID="_1750351700" r:id="rId27"/>
         </w:object>
       </w:r>
       <w:r>
@@ -619,10 +619,10 @@
           <w:position w:val="-10"/>
         </w:rPr>
         <w:object w:dxaOrig="166" w:dyaOrig="313" w14:anchorId="5989B356">
-          <v:shape id="_x0000_i1105" type="#_x0000_t75" style="width:8.3pt;height:15.7pt" o:ole="">
+          <v:shape id="_x0000_i1036" type="#_x0000_t75" style="width:8.15pt;height:15.85pt" o:ole="">
             <v:imagedata r:id="rId28" o:title=""/>
           </v:shape>
-          <o:OLEObject Type="Embed" ProgID="Equation.AxMath" ShapeID="_x0000_i1105" DrawAspect="Content" ObjectID="_1750278463" r:id="rId29"/>
+          <o:OLEObject Type="Embed" ProgID="Equation.AxMath" ShapeID="_x0000_i1036" DrawAspect="Content" ObjectID="_1750351701" r:id="rId29"/>
         </w:object>
       </w:r>
       <w:r>
@@ -633,10 +633,10 @@
           <w:position w:val="-10"/>
         </w:rPr>
         <w:object w:dxaOrig="278" w:dyaOrig="313" w14:anchorId="2BB576E0">
-          <v:shape id="_x0000_i1108" type="#_x0000_t75" style="width:13.85pt;height:15.7pt" o:ole="">
+          <v:shape id="_x0000_i1037" type="#_x0000_t75" style="width:13.7pt;height:15.85pt" o:ole="">
             <v:imagedata r:id="rId30" o:title=""/>
           </v:shape>
-          <o:OLEObject Type="Embed" ProgID="Equation.AxMath" ShapeID="_x0000_i1108" DrawAspect="Content" ObjectID="_1750278464" r:id="rId31"/>
+          <o:OLEObject Type="Embed" ProgID="Equation.AxMath" ShapeID="_x0000_i1037" DrawAspect="Content" ObjectID="_1750351702" r:id="rId31"/>
         </w:object>
       </w:r>
       <w:r>
@@ -651,7 +651,6 @@
         <w:rPr>
           <w:rFonts w:hint="eastAsia"/>
         </w:rPr>
-        <w:lastRenderedPageBreak/>
         <w:t>1</w:t>
       </w:r>
       <w:r>
@@ -664,13 +663,7 @@
         <w:t>.</w:t>
       </w:r>
       <w:r>
-        <w:t xml:space="preserve">1 </w:t>
-      </w:r>
-      <w:r>
-        <w:t>Signal</w:t>
-      </w:r>
-      <w:r>
-        <w:t xml:space="preserve"> Model</w:t>
+        <w:t>1 Signal Model</w:t>
       </w:r>
     </w:p>
     <w:p>
@@ -678,7 +671,10 @@
         <w:ind w:firstLine="420"/>
       </w:pPr>
       <w:r>
-        <w:t>The observation at the Rx is then of the form</w:t>
+        <w:t>The observation at the Rx</w:t>
+      </w:r>
+      <w:r>
+        <w:t xml:space="preserve"> is</w:t>
       </w:r>
       <w:r>
         <w:t>:</w:t>
@@ -687,9 +683,6 @@
     <w:p>
       <w:pPr>
         <w:pStyle w:val="AMDisplayEquation"/>
-        <w:rPr>
-          <w:rFonts w:hint="eastAsia"/>
-        </w:rPr>
       </w:pPr>
       <w:r>
         <w:tab/>
@@ -699,10 +692,10 @@
           <w:position w:val="-10"/>
         </w:rPr>
         <w:object w:dxaOrig="2342" w:dyaOrig="317" w14:anchorId="32F4C343">
-          <v:shape id="_x0000_i1111" type="#_x0000_t75" style="width:117.25pt;height:15.7pt" o:ole="">
+          <v:shape id="_x0000_i1038" type="#_x0000_t75" style="width:117.45pt;height:15.85pt" o:ole="">
             <v:imagedata r:id="rId32" o:title=""/>
           </v:shape>
-          <o:OLEObject Type="Embed" ProgID="Equation.AxMath" ShapeID="_x0000_i1111" DrawAspect="Content" ObjectID="_1750278465" r:id="rId33"/>
+          <o:OLEObject Type="Embed" ProgID="Equation.AxMath" ShapeID="_x0000_i1038" DrawAspect="Content" ObjectID="_1750351703" r:id="rId33"/>
         </w:object>
       </w:r>
       <w:r>
@@ -723,6 +716,7 @@
       <w:r>
         <w:fldChar w:fldCharType="end"/>
       </w:r>
+      <w:bookmarkStart w:id="1" w:name="ZEqnNum404469"/>
       <w:r>
         <w:instrText>(</w:instrText>
       </w:r>
@@ -737,6 +731,7 @@
       <w:r>
         <w:instrText>)</w:instrText>
       </w:r>
+      <w:bookmarkEnd w:id="1"/>
       <w:r>
         <w:fldChar w:fldCharType="end"/>
       </w:r>
@@ -744,11 +739,9 @@
     <w:p>
       <w:pPr>
         <w:ind w:firstLineChars="0" w:firstLine="0"/>
-        <w:rPr>
-          <w:rFonts w:hint="eastAsia"/>
-        </w:rPr>
-      </w:pPr>
-      <w:r>
+      </w:pPr>
+      <w:r>
+        <w:lastRenderedPageBreak/>
         <w:t xml:space="preserve">where </w:t>
       </w:r>
       <w:r>
@@ -756,30 +749,34 @@
           <w:position w:val="-11"/>
         </w:rPr>
         <w:object w:dxaOrig="1344" w:dyaOrig="346" w14:anchorId="5F02AEEC">
-          <v:shape id="_x0000_i1114" type="#_x0000_t75" style="width:67.4pt;height:17.1pt" o:ole="">
+          <v:shape id="_x0000_i1039" type="#_x0000_t75" style="width:67.3pt;height:17.15pt" o:ole="">
             <v:imagedata r:id="rId34" o:title=""/>
           </v:shape>
-          <o:OLEObject Type="Embed" ProgID="Equation.AxMath" ShapeID="_x0000_i1114" DrawAspect="Content" ObjectID="_1750278466" r:id="rId35"/>
-        </w:object>
-      </w:r>
-      <w:r>
-        <w:t xml:space="preserve"> is the orthonorm</w:t>
-      </w:r>
-      <w:r>
-        <w:t>a</w:t>
-      </w:r>
-      <w:r>
-        <w:t xml:space="preserve">l analog Rx combiner with </w:t>
+          <o:OLEObject Type="Embed" ProgID="Equation.AxMath" ShapeID="_x0000_i1039" DrawAspect="Content" ObjectID="_1750351704" r:id="rId35"/>
+        </w:object>
+      </w:r>
+      <w:r>
+        <w:t xml:space="preserve"> is the </w:t>
+      </w:r>
+      <w:r>
+        <w:rPr>
+          <w:b/>
+          <w:bCs/>
+        </w:rPr>
+        <w:t>orthonormal analog Rx combiner</w:t>
+      </w:r>
+      <w:r>
+        <w:t xml:space="preserve"> with </w:t>
       </w:r>
       <w:r>
         <w:rPr>
           <w:position w:val="-13"/>
         </w:rPr>
         <w:object w:dxaOrig="1352" w:dyaOrig="341" w14:anchorId="63D6E4FE">
-          <v:shape id="_x0000_i1117" type="#_x0000_t75" style="width:67.4pt;height:17.1pt" o:ole="">
+          <v:shape id="_x0000_i1040" type="#_x0000_t75" style="width:67.3pt;height:17.15pt" o:ole="">
             <v:imagedata r:id="rId36" o:title=""/>
           </v:shape>
-          <o:OLEObject Type="Embed" ProgID="Equation.AxMath" ShapeID="_x0000_i1117" DrawAspect="Content" ObjectID="_1750278467" r:id="rId37"/>
+          <o:OLEObject Type="Embed" ProgID="Equation.AxMath" ShapeID="_x0000_i1040" DrawAspect="Content" ObjectID="_1750351705" r:id="rId37"/>
         </w:object>
       </w:r>
       <w:r>
@@ -790,10 +787,10 @@
           <w:position w:val="-10"/>
         </w:rPr>
         <w:object w:dxaOrig="1028" w:dyaOrig="315" w14:anchorId="319495F4">
-          <v:shape id="_x0000_i1120" type="#_x0000_t75" style="width:51.25pt;height:15.7pt" o:ole="">
+          <v:shape id="_x0000_i1041" type="#_x0000_t75" style="width:51.45pt;height:15.85pt" o:ole="">
             <v:imagedata r:id="rId38" o:title=""/>
           </v:shape>
-          <o:OLEObject Type="Embed" ProgID="Equation.AxMath" ShapeID="_x0000_i1120" DrawAspect="Content" ObjectID="_1750278468" r:id="rId39"/>
+          <o:OLEObject Type="Embed" ProgID="Equation.AxMath" ShapeID="_x0000_i1041" DrawAspect="Content" ObjectID="_1750351706" r:id="rId39"/>
         </w:object>
       </w:r>
       <w:r>
@@ -804,10 +801,10 @@
           <w:position w:val="-10"/>
         </w:rPr>
         <w:object w:dxaOrig="357" w:dyaOrig="315" w14:anchorId="222A0466">
-          <v:shape id="_x0000_i1123" type="#_x0000_t75" style="width:18pt;height:15.7pt" o:ole="">
+          <v:shape id="_x0000_i1042" type="#_x0000_t75" style="width:18pt;height:15.85pt" o:ole="">
             <v:imagedata r:id="rId40" o:title=""/>
           </v:shape>
-          <o:OLEObject Type="Embed" ProgID="Equation.AxMath" ShapeID="_x0000_i1123" DrawAspect="Content" ObjectID="_1750278469" r:id="rId41"/>
+          <o:OLEObject Type="Embed" ProgID="Equation.AxMath" ShapeID="_x0000_i1042" DrawAspect="Content" ObjectID="_1750351707" r:id="rId41"/>
         </w:object>
       </w:r>
       <w:r>
@@ -818,10 +815,10 @@
           <w:position w:val="-10"/>
         </w:rPr>
         <w:object w:dxaOrig="157" w:dyaOrig="313" w14:anchorId="35FFDA3B">
-          <v:shape id="_x0000_i1126" type="#_x0000_t75" style="width:7.85pt;height:15.7pt" o:ole="">
+          <v:shape id="_x0000_i1043" type="#_x0000_t75" style="width:7.7pt;height:15.85pt" o:ole="">
             <v:imagedata r:id="rId42" o:title=""/>
           </v:shape>
-          <o:OLEObject Type="Embed" ProgID="Equation.AxMath" ShapeID="_x0000_i1126" DrawAspect="Content" ObjectID="_1750278470" r:id="rId43"/>
+          <o:OLEObject Type="Embed" ProgID="Equation.AxMath" ShapeID="_x0000_i1043" DrawAspect="Content" ObjectID="_1750351708" r:id="rId43"/>
         </w:object>
       </w:r>
       <w:r>
@@ -832,10 +829,10 @@
           <w:position w:val="-10"/>
         </w:rPr>
         <w:object w:dxaOrig="173" w:dyaOrig="313" w14:anchorId="2A7CC201">
-          <v:shape id="_x0000_i1129" type="#_x0000_t75" style="width:8.75pt;height:15.7pt" o:ole="">
+          <v:shape id="_x0000_i1044" type="#_x0000_t75" style="width:8.55pt;height:15.85pt" o:ole="">
             <v:imagedata r:id="rId44" o:title=""/>
           </v:shape>
-          <o:OLEObject Type="Embed" ProgID="Equation.AxMath" ShapeID="_x0000_i1129" DrawAspect="Content" ObjectID="_1750278471" r:id="rId45"/>
+          <o:OLEObject Type="Embed" ProgID="Equation.AxMath" ShapeID="_x0000_i1044" DrawAspect="Content" ObjectID="_1750351709" r:id="rId45"/>
         </w:object>
       </w:r>
       <w:r>
@@ -846,24 +843,30 @@
           <w:position w:val="-11"/>
         </w:rPr>
         <w:object w:dxaOrig="1861" w:dyaOrig="329" w14:anchorId="58EA9DFE">
-          <v:shape id="_x0000_i1132" type="#_x0000_t75" style="width:93.25pt;height:16.6pt" o:ole="">
+          <v:shape id="_x0000_i1045" type="#_x0000_t75" style="width:93.45pt;height:16.7pt" o:ole="">
             <v:imagedata r:id="rId46" o:title=""/>
           </v:shape>
-          <o:OLEObject Type="Embed" ProgID="Equation.AxMath" ShapeID="_x0000_i1132" DrawAspect="Content" ObjectID="_1750278472" r:id="rId47"/>
-        </w:object>
-      </w:r>
-      <w:r>
-        <w:t xml:space="preserve"> of which </w:t>
+          <o:OLEObject Type="Embed" ProgID="Equation.AxMath" ShapeID="_x0000_i1045" DrawAspect="Content" ObjectID="_1750351710" r:id="rId47"/>
+        </w:object>
+      </w:r>
+      <w:r>
+        <w:t xml:space="preserve"> </w:t>
+      </w:r>
+      <w:r>
+        <w:t>with</w:t>
+      </w:r>
+      <w:r>
+        <w:t xml:space="preserve"> </w:t>
       </w:r>
       <w:r>
         <w:rPr>
           <w:position w:val="-10"/>
         </w:rPr>
         <w:object w:dxaOrig="973" w:dyaOrig="313" w14:anchorId="221A6FCB">
-          <v:shape id="_x0000_i1135" type="#_x0000_t75" style="width:48.45pt;height:15.7pt" o:ole="">
+          <v:shape id="_x0000_i1046" type="#_x0000_t75" style="width:48.45pt;height:15.85pt" o:ole="">
             <v:imagedata r:id="rId48" o:title=""/>
           </v:shape>
-          <o:OLEObject Type="Embed" ProgID="Equation.AxMath" ShapeID="_x0000_i1135" DrawAspect="Content" ObjectID="_1750278473" r:id="rId49"/>
+          <o:OLEObject Type="Embed" ProgID="Equation.AxMath" ShapeID="_x0000_i1046" DrawAspect="Content" ObjectID="_1750351711" r:id="rId49"/>
         </w:object>
       </w:r>
       <w:r>
@@ -874,10 +877,10 @@
           <w:position w:val="-13"/>
         </w:rPr>
         <w:object w:dxaOrig="1953" w:dyaOrig="376" w14:anchorId="341E8B78">
-          <v:shape id="_x0000_i1138" type="#_x0000_t75" style="width:97.85pt;height:18.9pt" o:ole="">
+          <v:shape id="_x0000_i1047" type="#_x0000_t75" style="width:97.7pt;height:18.85pt" o:ole="">
             <v:imagedata r:id="rId50" o:title=""/>
           </v:shape>
-          <o:OLEObject Type="Embed" ProgID="Equation.AxMath" ShapeID="_x0000_i1138" DrawAspect="Content" ObjectID="_1750278474" r:id="rId51"/>
+          <o:OLEObject Type="Embed" ProgID="Equation.AxMath" ShapeID="_x0000_i1047" DrawAspect="Content" ObjectID="_1750351712" r:id="rId51"/>
         </w:object>
       </w:r>
       <w:r>
@@ -900,10 +903,10 @@
           <w:position w:val="-10"/>
         </w:rPr>
         <w:object w:dxaOrig="311" w:dyaOrig="315" w14:anchorId="60095C88">
-          <v:shape id="_x0000_i1141" type="#_x0000_t75" style="width:15.7pt;height:15.7pt" o:ole="">
+          <v:shape id="_x0000_i1048" type="#_x0000_t75" style="width:15.85pt;height:15.85pt" o:ole="">
             <v:imagedata r:id="rId52" o:title=""/>
           </v:shape>
-          <o:OLEObject Type="Embed" ProgID="Equation.AxMath" ShapeID="_x0000_i1141" DrawAspect="Content" ObjectID="_1750278475" r:id="rId53"/>
+          <o:OLEObject Type="Embed" ProgID="Equation.AxMath" ShapeID="_x0000_i1048" DrawAspect="Content" ObjectID="_1750351713" r:id="rId53"/>
         </w:object>
       </w:r>
       <w:r>
@@ -914,10 +917,10 @@
           <w:position w:val="-10"/>
         </w:rPr>
         <w:object w:dxaOrig="293" w:dyaOrig="315" w14:anchorId="55E3A8EB">
-          <v:shape id="_x0000_i1144" type="#_x0000_t75" style="width:14.75pt;height:15.7pt" o:ole="">
+          <v:shape id="_x0000_i1049" type="#_x0000_t75" style="width:14.55pt;height:15.85pt" o:ole="">
             <v:imagedata r:id="rId54" o:title=""/>
           </v:shape>
-          <o:OLEObject Type="Embed" ProgID="Equation.AxMath" ShapeID="_x0000_i1144" DrawAspect="Content" ObjectID="_1750278476" r:id="rId55"/>
+          <o:OLEObject Type="Embed" ProgID="Equation.AxMath" ShapeID="_x0000_i1049" DrawAspect="Content" ObjectID="_1750351714" r:id="rId55"/>
         </w:object>
       </w:r>
       <w:r>
@@ -925,6 +928,2801 @@
       </w:r>
       <w:r>
         <w:t>and noise power spectral density, respectively.</w:t>
+      </w:r>
+    </w:p>
+    <w:p>
+      <w:pPr>
+        <w:pStyle w:val="a7"/>
+      </w:pPr>
+      <w:r>
+        <w:rPr>
+          <w:rFonts w:hint="eastAsia"/>
+        </w:rPr>
+        <w:t>1</w:t>
+      </w:r>
+      <w:r>
+        <w:t>.2.</w:t>
+      </w:r>
+      <w:r>
+        <w:t>2</w:t>
+      </w:r>
+      <w:r>
+        <w:t xml:space="preserve"> </w:t>
+      </w:r>
+      <w:r>
+        <w:rPr>
+          <w:rFonts w:hint="eastAsia"/>
+        </w:rPr>
+        <w:t>Localization</w:t>
+      </w:r>
+      <w:r>
+        <w:t xml:space="preserve"> P</w:t>
+      </w:r>
+      <w:r>
+        <w:rPr>
+          <w:rFonts w:hint="eastAsia"/>
+        </w:rPr>
+        <w:t>roblem</w:t>
+      </w:r>
+    </w:p>
+    <w:p>
+      <w:pPr>
+        <w:ind w:firstLine="420"/>
+      </w:pPr>
+      <w:r>
+        <w:rPr>
+          <w:highlight w:val="yellow"/>
+        </w:rPr>
+        <w:t>In localization</w:t>
+      </w:r>
+      <w:r>
+        <w:rPr>
+          <w:highlight w:val="yellow"/>
+        </w:rPr>
+        <w:t xml:space="preserve"> problem</w:t>
+      </w:r>
+      <w:r>
+        <w:rPr>
+          <w:highlight w:val="yellow"/>
+        </w:rPr>
+        <w:t xml:space="preserve">, </w:t>
+      </w:r>
+      <w:r>
+        <w:rPr>
+          <w:highlight w:val="yellow"/>
+        </w:rPr>
+        <w:t>t</w:t>
+      </w:r>
+      <w:r>
+        <w:rPr>
+          <w:highlight w:val="yellow"/>
+        </w:rPr>
+        <w:t>he UE has an unknown state</w:t>
+      </w:r>
+      <w:r>
+        <w:rPr>
+          <w:highlight w:val="yellow"/>
+        </w:rPr>
+        <w:t xml:space="preserve"> </w:t>
+      </w:r>
+      <w:r>
+        <w:rPr>
+          <w:position w:val="-10"/>
+          <w:highlight w:val="yellow"/>
+        </w:rPr>
+        <w:object w:dxaOrig="185" w:dyaOrig="313" w14:anchorId="097E40B9">
+          <v:shape id="_x0000_i1052" type="#_x0000_t75" style="width:9.45pt;height:15.85pt" o:ole="">
+            <v:imagedata r:id="rId56" o:title=""/>
+          </v:shape>
+          <o:OLEObject Type="Embed" ProgID="Equation.AxMath" ShapeID="_x0000_i1052" DrawAspect="Content" ObjectID="_1750351715" r:id="rId57"/>
+        </w:object>
+      </w:r>
+      <w:r>
+        <w:rPr>
+          <w:highlight w:val="yellow"/>
+        </w:rPr>
+        <w:t>, which should be inferred from observations of the form</w:t>
+      </w:r>
+      <w:r>
+        <w:rPr>
+          <w:highlight w:val="yellow"/>
+        </w:rPr>
+        <w:t xml:space="preserve"> </w:t>
+      </w:r>
+      <w:r>
+        <w:rPr>
+          <w:highlight w:val="yellow"/>
+        </w:rPr>
+        <w:fldChar w:fldCharType="begin"/>
+      </w:r>
+      <w:r>
+        <w:rPr>
+          <w:highlight w:val="yellow"/>
+        </w:rPr>
+        <w:instrText xml:space="preserve"> GOTOBUTTON ZEqnNum404469  \* MERGEFORMAT </w:instrText>
+      </w:r>
+      <w:r>
+        <w:rPr>
+          <w:highlight w:val="yellow"/>
+        </w:rPr>
+        <w:fldChar w:fldCharType="begin"/>
+      </w:r>
+      <w:r>
+        <w:rPr>
+          <w:highlight w:val="yellow"/>
+        </w:rPr>
+        <w:instrText xml:space="preserve"> REF ZEqnNum404469 \* Charformat \! \* MERGEFORMAT </w:instrText>
+      </w:r>
+      <w:r>
+        <w:rPr>
+          <w:highlight w:val="yellow"/>
+        </w:rPr>
+        <w:fldChar w:fldCharType="separate"/>
+      </w:r>
+      <w:r>
+        <w:rPr>
+          <w:highlight w:val="yellow"/>
+        </w:rPr>
+        <w:instrText>(2)</w:instrText>
+      </w:r>
+      <w:r>
+        <w:rPr>
+          <w:highlight w:val="yellow"/>
+        </w:rPr>
+        <w:fldChar w:fldCharType="end"/>
+      </w:r>
+      <w:r>
+        <w:rPr>
+          <w:highlight w:val="yellow"/>
+        </w:rPr>
+        <w:fldChar w:fldCharType="end"/>
+      </w:r>
+      <w:r>
+        <w:t>.</w:t>
+      </w:r>
+    </w:p>
+    <w:p>
+      <w:pPr>
+        <w:ind w:firstLine="420"/>
+        <w:jc w:val="center"/>
+      </w:pPr>
+      <w:r>
+        <w:rPr>
+          <w:noProof/>
+        </w:rPr>
+        <w:drawing>
+          <wp:inline distT="0" distB="0" distL="0" distR="0" wp14:anchorId="448E2795" wp14:editId="1CE4F23F">
+            <wp:extent cx="3902529" cy="1908509"/>
+            <wp:effectExtent l="0" t="0" r="3175" b="0"/>
+            <wp:docPr id="1982684505" name="图片 1"/>
+            <wp:cNvGraphicFramePr>
+              <a:graphicFrameLocks xmlns:a="http://schemas.openxmlformats.org/drawingml/2006/main" noChangeAspect="1"/>
+            </wp:cNvGraphicFramePr>
+            <a:graphic xmlns:a="http://schemas.openxmlformats.org/drawingml/2006/main">
+              <a:graphicData uri="http://schemas.openxmlformats.org/drawingml/2006/picture">
+                <pic:pic xmlns:pic="http://schemas.openxmlformats.org/drawingml/2006/picture">
+                  <pic:nvPicPr>
+                    <pic:cNvPr id="1982684505" name=""/>
+                    <pic:cNvPicPr/>
+                  </pic:nvPicPr>
+                  <pic:blipFill>
+                    <a:blip r:embed="rId58"/>
+                    <a:stretch>
+                      <a:fillRect/>
+                    </a:stretch>
+                  </pic:blipFill>
+                  <pic:spPr>
+                    <a:xfrm>
+                      <a:off x="0" y="0"/>
+                      <a:ext cx="3935217" cy="1924495"/>
+                    </a:xfrm>
+                    <a:prstGeom prst="rect">
+                      <a:avLst/>
+                    </a:prstGeom>
+                  </pic:spPr>
+                </pic:pic>
+              </a:graphicData>
+            </a:graphic>
+          </wp:inline>
+        </w:drawing>
+      </w:r>
+    </w:p>
+    <w:p>
+      <w:pPr>
+        <w:ind w:firstLine="420"/>
+      </w:pPr>
+      <w:r>
+        <w:rPr>
+          <w:rFonts w:hint="eastAsia"/>
+        </w:rPr>
+        <w:t>T</w:t>
+      </w:r>
+      <w:r>
+        <w:t xml:space="preserve">he channel can be split into two parts, one is </w:t>
+      </w:r>
+      <w:r>
+        <w:t>LoS path, the other is NLoS path.</w:t>
+      </w:r>
+      <w:r>
+        <w:t xml:space="preserve"> </w:t>
+      </w:r>
+      <w:r>
+        <w:rPr>
+          <w:highlight w:val="yellow"/>
+        </w:rPr>
+        <w:t>T</w:t>
+      </w:r>
+      <w:r>
+        <w:rPr>
+          <w:rFonts w:hint="eastAsia"/>
+          <w:highlight w:val="yellow"/>
+        </w:rPr>
+        <w:t>he</w:t>
+      </w:r>
+      <w:r>
+        <w:rPr>
+          <w:highlight w:val="yellow"/>
+        </w:rPr>
+        <w:t xml:space="preserve"> LoS chan</w:t>
+      </w:r>
+      <w:r>
+        <w:rPr>
+          <w:highlight w:val="yellow"/>
+        </w:rPr>
+        <w:t>n</w:t>
+      </w:r>
+      <w:r>
+        <w:rPr>
+          <w:highlight w:val="yellow"/>
+        </w:rPr>
+        <w:t>el</w:t>
+      </w:r>
+      <w:r>
+        <w:t xml:space="preserve"> </w:t>
+      </w:r>
+      <w:r>
+        <w:t>contains geometric information related to the</w:t>
+      </w:r>
+      <w:r>
+        <w:t xml:space="preserve"> </w:t>
+      </w:r>
+      <w:r>
+        <w:rPr>
+          <w:position w:val="-10"/>
+        </w:rPr>
+        <w:object w:dxaOrig="118" w:dyaOrig="313" w14:anchorId="7F51F476">
+          <v:shape id="_x0000_i1942" type="#_x0000_t75" style="width:6pt;height:15.85pt" o:ole="">
+            <v:imagedata r:id="rId59" o:title=""/>
+          </v:shape>
+          <o:OLEObject Type="Embed" ProgID="Equation.AxMath" ShapeID="_x0000_i1942" DrawAspect="Content" ObjectID="_1750351716" r:id="rId60"/>
+        </w:object>
+      </w:r>
+      <w:r>
+        <w:t>-th (</w:t>
+      </w:r>
+      <w:r>
+        <w:rPr>
+          <w:position w:val="-11"/>
+        </w:rPr>
+        <w:object w:dxaOrig="1268" w:dyaOrig="330" w14:anchorId="37C59FA1">
+          <v:shape id="_x0000_i1945" type="#_x0000_t75" style="width:63.45pt;height:16.7pt" o:ole="">
+            <v:imagedata r:id="rId61" o:title=""/>
+          </v:shape>
+          <o:OLEObject Type="Embed" ProgID="Equation.AxMath" ShapeID="_x0000_i1945" DrawAspect="Content" ObjectID="_1750351717" r:id="rId62"/>
+        </w:object>
+      </w:r>
+      <w:r>
+        <w:t>)</w:t>
+      </w:r>
+      <w:r>
+        <w:t xml:space="preserve"> UE state</w:t>
+      </w:r>
+      <w:r>
+        <w:t xml:space="preserve"> </w:t>
+      </w:r>
+      <w:r>
+        <w:rPr>
+          <w:position w:val="-10"/>
+        </w:rPr>
+        <w:object w:dxaOrig="185" w:dyaOrig="313" w14:anchorId="2D3E1451">
+          <v:shape id="_x0000_i1098" type="#_x0000_t75" style="width:9.45pt;height:15.85pt" o:ole="">
+            <v:imagedata r:id="rId56" o:title=""/>
+          </v:shape>
+          <o:OLEObject Type="Embed" ProgID="Equation.AxMath" ShapeID="_x0000_i1098" DrawAspect="Content" ObjectID="_1750351718" r:id="rId63"/>
+        </w:object>
+      </w:r>
+      <w:r>
+        <w:t xml:space="preserve"> via parameters </w:t>
+      </w:r>
+      <w:r>
+        <w:rPr>
+          <w:position w:val="-12"/>
+        </w:rPr>
+        <w:object w:dxaOrig="2940" w:dyaOrig="357" w14:anchorId="5830858F">
+          <v:shape id="_x0000_i1103" type="#_x0000_t75" style="width:147pt;height:18pt" o:ole="">
+            <v:imagedata r:id="rId64" o:title=""/>
+          </v:shape>
+          <o:OLEObject Type="Embed" ProgID="Equation.AxMath" ShapeID="_x0000_i1103" DrawAspect="Content" ObjectID="_1750351719" r:id="rId65"/>
+        </w:object>
+      </w:r>
+      <w:r>
+        <w:t xml:space="preserve"> and </w:t>
+      </w:r>
+      <w:r>
+        <w:rPr>
+          <w:position w:val="-10"/>
+        </w:rPr>
+        <w:object w:dxaOrig="332" w:dyaOrig="325" w14:anchorId="3E27C83B">
+          <v:shape id="_x0000_i1106" type="#_x0000_t75" style="width:16.7pt;height:16.3pt" o:ole="">
+            <v:imagedata r:id="rId66" o:title=""/>
+          </v:shape>
+          <o:OLEObject Type="Embed" ProgID="Equation.AxMath" ShapeID="_x0000_i1106" DrawAspect="Content" ObjectID="_1750351720" r:id="rId67"/>
+        </w:object>
+      </w:r>
+      <w:r>
+        <w:t>:</w:t>
+      </w:r>
+    </w:p>
+    <w:p>
+      <w:pPr>
+        <w:pStyle w:val="AMDisplayEquation"/>
+        <w:rPr>
+          <w:rFonts w:hint="eastAsia"/>
+        </w:rPr>
+      </w:pPr>
+      <w:r>
+        <w:tab/>
+      </w:r>
+      <w:r>
+        <w:rPr>
+          <w:position w:val="-10"/>
+        </w:rPr>
+        <w:object w:dxaOrig="2445" w:dyaOrig="325" w14:anchorId="4846C16C">
+          <v:shape id="_x0000_i1074" type="#_x0000_t75" style="width:122.15pt;height:16.3pt" o:ole="">
+            <v:imagedata r:id="rId68" o:title=""/>
+          </v:shape>
+          <o:OLEObject Type="Embed" ProgID="Equation.AxMath" ShapeID="_x0000_i1074" DrawAspect="Content" ObjectID="_1750351721" r:id="rId69"/>
+        </w:object>
+      </w:r>
+      <w:r>
+        <w:tab/>
+      </w:r>
+      <w:r>
+        <w:fldChar w:fldCharType="begin"/>
+      </w:r>
+      <w:r>
+        <w:instrText xml:space="preserve"> MACROBUTTON AMMPlaceRM \* MERGEFORMAT </w:instrText>
+      </w:r>
+      <w:r>
+        <w:fldChar w:fldCharType="begin"/>
+      </w:r>
+      <w:r>
+        <w:instrText xml:space="preserve"> SEQ AMEqn \h \* MERGEFORMAT </w:instrText>
+      </w:r>
+      <w:r>
+        <w:fldChar w:fldCharType="end"/>
+      </w:r>
+      <w:r>
+        <w:instrText>(</w:instrText>
+      </w:r>
+      <w:fldSimple w:instr=" SEQ AMEqn \c \* Arabic \* MERGEFORMAT ">
+        <w:r>
+          <w:rPr>
+            <w:noProof/>
+          </w:rPr>
+          <w:instrText>3</w:instrText>
+        </w:r>
+      </w:fldSimple>
+      <w:r>
+        <w:instrText>)</w:instrText>
+      </w:r>
+      <w:r>
+        <w:fldChar w:fldCharType="end"/>
+      </w:r>
+    </w:p>
+    <w:p>
+      <w:pPr>
+        <w:pStyle w:val="AMDisplayEquation"/>
+        <w:rPr>
+          <w:rFonts w:hint="eastAsia"/>
+        </w:rPr>
+      </w:pPr>
+      <w:r>
+        <w:tab/>
+      </w:r>
+      <w:r>
+        <w:rPr>
+          <w:position w:val="-12"/>
+        </w:rPr>
+        <w:object w:dxaOrig="4427" w:dyaOrig="382" w14:anchorId="4FDC8D39">
+          <v:shape id="_x0000_i1077" type="#_x0000_t75" style="width:221.15pt;height:19.3pt" o:ole="">
+            <v:imagedata r:id="rId70" o:title=""/>
+          </v:shape>
+          <o:OLEObject Type="Embed" ProgID="Equation.AxMath" ShapeID="_x0000_i1077" DrawAspect="Content" ObjectID="_1750351722" r:id="rId71"/>
+        </w:object>
+      </w:r>
+      <w:r>
+        <w:tab/>
+      </w:r>
+      <w:r>
+        <w:fldChar w:fldCharType="begin"/>
+      </w:r>
+      <w:r>
+        <w:instrText xml:space="preserve"> MACROBUTTON AMMPlaceRM \* MERGEFORMAT </w:instrText>
+      </w:r>
+      <w:r>
+        <w:fldChar w:fldCharType="begin"/>
+      </w:r>
+      <w:r>
+        <w:instrText xml:space="preserve"> SEQ AMEqn \h \* MERGEFORMAT </w:instrText>
+      </w:r>
+      <w:r>
+        <w:fldChar w:fldCharType="end"/>
+      </w:r>
+      <w:r>
+        <w:instrText>(</w:instrText>
+      </w:r>
+      <w:fldSimple w:instr=" SEQ AMEqn \c \* Arabic \* MERGEFORMAT ">
+        <w:r>
+          <w:rPr>
+            <w:noProof/>
+          </w:rPr>
+          <w:instrText>4</w:instrText>
+        </w:r>
+      </w:fldSimple>
+      <w:r>
+        <w:instrText>)</w:instrText>
+      </w:r>
+      <w:r>
+        <w:fldChar w:fldCharType="end"/>
+      </w:r>
+    </w:p>
+    <w:p>
+      <w:pPr>
+        <w:pStyle w:val="AMDisplayEquation"/>
+        <w:rPr>
+          <w:rFonts w:hint="eastAsia"/>
+        </w:rPr>
+      </w:pPr>
+      <w:r>
+        <w:tab/>
+      </w:r>
+      <w:r>
+        <w:rPr>
+          <w:position w:val="-24"/>
+        </w:rPr>
+        <w:object w:dxaOrig="3121" w:dyaOrig="617" w14:anchorId="7D8FB223">
+          <v:shape id="_x0000_i1082" type="#_x0000_t75" style="width:156pt;height:30.85pt" o:ole="">
+            <v:imagedata r:id="rId72" o:title=""/>
+          </v:shape>
+          <o:OLEObject Type="Embed" ProgID="Equation.AxMath" ShapeID="_x0000_i1082" DrawAspect="Content" ObjectID="_1750351723" r:id="rId73"/>
+        </w:object>
+      </w:r>
+      <w:r>
+        <w:tab/>
+      </w:r>
+      <w:r>
+        <w:fldChar w:fldCharType="begin"/>
+      </w:r>
+      <w:r>
+        <w:instrText xml:space="preserve"> MACROBUTTON AMMPlaceRM \* MERGEFORMAT </w:instrText>
+      </w:r>
+      <w:r>
+        <w:fldChar w:fldCharType="begin"/>
+      </w:r>
+      <w:r>
+        <w:instrText xml:space="preserve"> SEQ AMEqn \h \* MERGEFORMAT </w:instrText>
+      </w:r>
+      <w:r>
+        <w:fldChar w:fldCharType="end"/>
+      </w:r>
+      <w:bookmarkStart w:id="2" w:name="ZEqnNum116870"/>
+      <w:r>
+        <w:instrText>(</w:instrText>
+      </w:r>
+      <w:fldSimple w:instr=" SEQ AMEqn \c \* Arabic \* MERGEFORMAT ">
+        <w:r>
+          <w:rPr>
+            <w:noProof/>
+          </w:rPr>
+          <w:instrText>5</w:instrText>
+        </w:r>
+      </w:fldSimple>
+      <w:r>
+        <w:instrText>)</w:instrText>
+      </w:r>
+      <w:bookmarkEnd w:id="2"/>
+      <w:r>
+        <w:fldChar w:fldCharType="end"/>
+      </w:r>
+    </w:p>
+    <w:p>
+      <w:pPr>
+        <w:pStyle w:val="AMDisplayEquation"/>
+        <w:rPr>
+          <w:rFonts w:hint="eastAsia"/>
+        </w:rPr>
+      </w:pPr>
+      <w:r>
+        <w:tab/>
+      </w:r>
+      <w:r>
+        <w:rPr>
+          <w:position w:val="-11"/>
+        </w:rPr>
+        <w:object w:dxaOrig="2476" w:dyaOrig="328" w14:anchorId="6C3C34E6">
+          <v:shape id="_x0000_i1085" type="#_x0000_t75" style="width:123.85pt;height:16.3pt" o:ole="">
+            <v:imagedata r:id="rId74" o:title=""/>
+          </v:shape>
+          <o:OLEObject Type="Embed" ProgID="Equation.AxMath" ShapeID="_x0000_i1085" DrawAspect="Content" ObjectID="_1750351724" r:id="rId75"/>
+        </w:object>
+      </w:r>
+      <w:r>
+        <w:tab/>
+      </w:r>
+      <w:r>
+        <w:fldChar w:fldCharType="begin"/>
+      </w:r>
+      <w:r>
+        <w:instrText xml:space="preserve"> MACROBUTTON AMMPlaceRM \* MERGEFORMAT </w:instrText>
+      </w:r>
+      <w:r>
+        <w:fldChar w:fldCharType="begin"/>
+      </w:r>
+      <w:r>
+        <w:instrText xml:space="preserve"> SEQ AMEqn \h \* MERGEFORMAT </w:instrText>
+      </w:r>
+      <w:r>
+        <w:fldChar w:fldCharType="end"/>
+      </w:r>
+      <w:r>
+        <w:instrText>(</w:instrText>
+      </w:r>
+      <w:fldSimple w:instr=" SEQ AMEqn \c \* Arabic \* MERGEFORMAT ">
+        <w:r>
+          <w:rPr>
+            <w:noProof/>
+          </w:rPr>
+          <w:instrText>6</w:instrText>
+        </w:r>
+      </w:fldSimple>
+      <w:r>
+        <w:instrText>)</w:instrText>
+      </w:r>
+      <w:r>
+        <w:fldChar w:fldCharType="end"/>
+      </w:r>
+    </w:p>
+    <w:p>
+      <w:pPr>
+        <w:ind w:firstLineChars="0" w:firstLine="0"/>
+      </w:pPr>
+      <w:r>
+        <w:t xml:space="preserve">where </w:t>
+      </w:r>
+      <w:r>
+        <w:rPr>
+          <w:position w:val="-10"/>
+        </w:rPr>
+        <w:object w:dxaOrig="172" w:dyaOrig="313" w14:anchorId="1AE4CA73">
+          <v:shape id="_x0000_i1088" type="#_x0000_t75" style="width:8.55pt;height:15.85pt" o:ole="">
+            <v:imagedata r:id="rId76" o:title=""/>
+          </v:shape>
+          <o:OLEObject Type="Embed" ProgID="Equation.AxMath" ShapeID="_x0000_i1088" DrawAspect="Content" ObjectID="_1750351725" r:id="rId77"/>
+        </w:object>
+      </w:r>
+      <w:r>
+        <w:t xml:space="preserve"> </w:t>
+      </w:r>
+      <w:r>
+        <w:t xml:space="preserve">is the wavelength at the carrier and </w:t>
+      </w:r>
+      <w:r>
+        <w:rPr>
+          <w:position w:val="-11"/>
+        </w:rPr>
+        <w:object w:dxaOrig="583" w:dyaOrig="325" w14:anchorId="4CDC8487">
+          <v:shape id="_x0000_i1091" type="#_x0000_t75" style="width:29.15pt;height:16.3pt" o:ole="">
+            <v:imagedata r:id="rId78" o:title=""/>
+          </v:shape>
+          <o:OLEObject Type="Embed" ProgID="Equation.AxMath" ShapeID="_x0000_i1091" DrawAspect="Content" ObjectID="_1750351726" r:id="rId79"/>
+        </w:object>
+      </w:r>
+      <w:r>
+        <w:t xml:space="preserve">and </w:t>
+      </w:r>
+      <w:r>
+        <w:rPr>
+          <w:position w:val="-11"/>
+        </w:rPr>
+        <w:object w:dxaOrig="583" w:dyaOrig="325" w14:anchorId="0888AB2D">
+          <v:shape id="_x0000_i1094" type="#_x0000_t75" style="width:29.15pt;height:16.3pt" o:ole="">
+            <v:imagedata r:id="rId80" o:title=""/>
+          </v:shape>
+          <o:OLEObject Type="Embed" ProgID="Equation.AxMath" ShapeID="_x0000_i1094" DrawAspect="Content" ObjectID="_1750351727" r:id="rId81"/>
+        </w:object>
+      </w:r>
+      <w:r>
+        <w:t xml:space="preserve"> denote the antenna element response at the Tx and Rx, respectively.</w:t>
+      </w:r>
+      <w:r>
+        <w:t xml:space="preserve"> And </w:t>
+      </w:r>
+      <w:r>
+        <w:rPr>
+          <w:position w:val="-10"/>
+        </w:rPr>
+        <w:object w:dxaOrig="209" w:dyaOrig="313" w14:anchorId="5239EDC5">
+          <v:shape id="_x0000_i1097" type="#_x0000_t75" style="width:10.3pt;height:15.85pt" o:ole="">
+            <v:imagedata r:id="rId82" o:title=""/>
+          </v:shape>
+          <o:OLEObject Type="Embed" ProgID="Equation.AxMath" ShapeID="_x0000_i1097" DrawAspect="Content" ObjectID="_1750351728" r:id="rId83"/>
+        </w:object>
+      </w:r>
+      <w:r>
+        <w:t xml:space="preserve"> is due to the lack of synch</w:t>
+      </w:r>
+      <w:r>
+        <w:t>r</w:t>
+      </w:r>
+      <w:r>
+        <w:t>onization.</w:t>
+      </w:r>
+      <w:r>
+        <w:t xml:space="preserve"> </w:t>
+      </w:r>
+    </w:p>
+    <w:p>
+      <w:pPr>
+        <w:ind w:firstLine="420"/>
+      </w:pPr>
+      <w:r>
+        <w:t>In localization, the AoA and AoD are different. For example, In DL, the AoA depends on UE position and orientation, while the AoD only depends on UE position.</w:t>
+      </w:r>
+    </w:p>
+    <w:p>
+      <w:pPr>
+        <w:ind w:firstLine="420"/>
+      </w:pPr>
+      <w:r>
+        <w:rPr>
+          <w:rFonts w:hint="eastAsia"/>
+          <w:highlight w:val="yellow"/>
+        </w:rPr>
+        <w:t>T</w:t>
+      </w:r>
+      <w:r>
+        <w:rPr>
+          <w:highlight w:val="yellow"/>
+        </w:rPr>
+        <w:t>he NLoS channels</w:t>
+      </w:r>
+      <w:r>
+        <w:t xml:space="preserve"> are</w:t>
+      </w:r>
+      <w:r>
+        <w:t xml:space="preserve"> traditionally considered as a disturbance.</w:t>
+      </w:r>
+    </w:p>
+    <w:p>
+      <w:pPr>
+        <w:pStyle w:val="a7"/>
+      </w:pPr>
+      <w:r>
+        <w:rPr>
+          <w:rFonts w:hint="eastAsia"/>
+        </w:rPr>
+        <w:t>1</w:t>
+      </w:r>
+      <w:r>
+        <w:t>.2.2 Sensing P</w:t>
+      </w:r>
+      <w:r>
+        <w:rPr>
+          <w:rFonts w:hint="eastAsia"/>
+        </w:rPr>
+        <w:t>roblem</w:t>
+      </w:r>
+    </w:p>
+    <w:p>
+      <w:pPr>
+        <w:ind w:firstLine="420"/>
+      </w:pPr>
+      <w:r>
+        <w:rPr>
+          <w:highlight w:val="yellow"/>
+        </w:rPr>
+        <w:lastRenderedPageBreak/>
+        <w:t>An important difference in sensing compared to localizatio</w:t>
+      </w:r>
+      <w:r>
+        <w:rPr>
+          <w:highlight w:val="yellow"/>
+        </w:rPr>
+        <w:t>n is that the number of objects is a priori unknown in sensing.</w:t>
+      </w:r>
+      <w:r>
+        <w:t xml:space="preserve"> </w:t>
+      </w:r>
+    </w:p>
+    <w:p>
+      <w:pPr>
+        <w:ind w:firstLine="422"/>
+        <w:rPr>
+          <w:b/>
+          <w:bCs/>
+          <w:color w:val="FF0000"/>
+        </w:rPr>
+      </w:pPr>
+      <w:r>
+        <w:rPr>
+          <w:b/>
+          <w:bCs/>
+          <w:color w:val="FF0000"/>
+        </w:rPr>
+        <w:t>S</w:t>
+      </w:r>
+      <w:r>
+        <w:rPr>
+          <w:b/>
+          <w:bCs/>
+          <w:color w:val="FF0000"/>
+        </w:rPr>
+        <w:t>ensing combines both detection and estimation, while localization is essentially an estimation problem</w:t>
+      </w:r>
+      <w:r>
+        <w:rPr>
+          <w:b/>
+          <w:bCs/>
+          <w:color w:val="FF0000"/>
+        </w:rPr>
+        <w:t xml:space="preserve">. </w:t>
+      </w:r>
+    </w:p>
+    <w:p>
+      <w:pPr>
+        <w:ind w:firstLine="420"/>
+      </w:pPr>
+      <w:r>
+        <w:t>In bot</w:t>
+      </w:r>
+      <w:r>
+        <w:t>h monosta</w:t>
+      </w:r>
+      <w:r>
+        <w:t>tic and bistatic sensing, the channel is broken up as</w:t>
+      </w:r>
+      <w:r>
+        <w:t xml:space="preserve"> </w:t>
+      </w:r>
+      <w:r>
+        <w:rPr>
+          <w:position w:val="-10"/>
+        </w:rPr>
+        <w:object w:dxaOrig="2267" w:dyaOrig="317" w14:anchorId="7CA6CFFA">
+          <v:shape id="_x0000_i1122" type="#_x0000_t75" style="width:113.15pt;height:15.85pt" o:ole="">
+            <v:imagedata r:id="rId84" o:title=""/>
+          </v:shape>
+          <o:OLEObject Type="Embed" ProgID="Equation.AxMath" ShapeID="_x0000_i1122" DrawAspect="Content" ObjectID="_1750351729" r:id="rId85"/>
+        </w:object>
+      </w:r>
+      <w:r>
+        <w:t xml:space="preserve">. </w:t>
+      </w:r>
+      <w:r>
+        <w:rPr>
+          <w:highlight w:val="yellow"/>
+        </w:rPr>
+        <w:t>The</w:t>
+      </w:r>
+      <w:r>
+        <w:rPr>
+          <w:highlight w:val="yellow"/>
+        </w:rPr>
+        <w:t xml:space="preserve"> former</w:t>
+      </w:r>
+      <w:r>
+        <w:t xml:space="preserve"> </w:t>
+      </w:r>
+      <w:r>
+        <w:t xml:space="preserve">captures the part of the channel related to the objects, while </w:t>
+      </w:r>
+      <w:r>
+        <w:rPr>
+          <w:highlight w:val="yellow"/>
+        </w:rPr>
+        <w:t>the latter</w:t>
+      </w:r>
+      <w:r>
+        <w:t xml:space="preserve"> describes the part of the channel related to clutter, e.g., ground reflections, and is modeled statistically.</w:t>
+      </w:r>
+      <w:r>
+        <w:t xml:space="preserve"> </w:t>
+      </w:r>
+    </w:p>
+    <w:p>
+      <w:pPr>
+        <w:ind w:firstLine="420"/>
+        <w:rPr>
+          <w:rFonts w:hint="eastAsia"/>
+        </w:rPr>
+      </w:pPr>
+      <w:r>
+        <w:t>The signal and channel model are again of the form</w:t>
+      </w:r>
+      <w:r>
+        <w:fldChar w:fldCharType="begin"/>
+      </w:r>
+      <w:r>
+        <w:instrText xml:space="preserve"> GOTOBUTTON ZEqnNum383932  \* MERGEFORMAT </w:instrText>
+      </w:r>
+      <w:r>
+        <w:fldChar w:fldCharType="begin"/>
+      </w:r>
+      <w:r>
+        <w:instrText xml:space="preserve"> REF ZEqnNum383932 \* Charformat \! \* MERGEFORMAT </w:instrText>
+      </w:r>
+      <w:r>
+        <w:fldChar w:fldCharType="separate"/>
+      </w:r>
+      <w:r>
+        <w:instrText>(1)</w:instrText>
+      </w:r>
+      <w:r>
+        <w:fldChar w:fldCharType="end"/>
+      </w:r>
+      <w:r>
+        <w:fldChar w:fldCharType="end"/>
+      </w:r>
+      <w:r>
+        <w:fldChar w:fldCharType="begin"/>
+      </w:r>
+      <w:r>
+        <w:instrText xml:space="preserve"> GOTOBUTTON ZEqnNum404469  \* MERGEFORMAT </w:instrText>
+      </w:r>
+      <w:r>
+        <w:fldChar w:fldCharType="begin"/>
+      </w:r>
+      <w:r>
+        <w:instrText xml:space="preserve"> REF ZEqnNum404469 \* Charformat \! \* MERGEFORMAT </w:instrText>
+      </w:r>
+      <w:r>
+        <w:fldChar w:fldCharType="separate"/>
+      </w:r>
+      <w:r>
+        <w:instrText>(2)</w:instrText>
+      </w:r>
+      <w:r>
+        <w:fldChar w:fldCharType="end"/>
+      </w:r>
+      <w:r>
+        <w:fldChar w:fldCharType="end"/>
+      </w:r>
+      <w:r>
+        <w:t>.</w:t>
+      </w:r>
+      <w:r>
+        <w:t xml:space="preserve"> C</w:t>
+      </w:r>
+      <w:r>
+        <w:t>onsider several point objects with state</w:t>
+      </w:r>
+      <w:r>
+        <w:t xml:space="preserve"> </w:t>
+      </w:r>
+      <w:r>
+        <w:rPr>
+          <w:position w:val="-10"/>
+        </w:rPr>
+        <w:object w:dxaOrig="175" w:dyaOrig="315" w14:anchorId="0DEDE99B">
+          <v:shape id="_x0000_i1571" type="#_x0000_t75" style="width:8.55pt;height:15.85pt" o:ole="">
+            <v:imagedata r:id="rId86" o:title=""/>
+          </v:shape>
+          <o:OLEObject Type="Embed" ProgID="Equation.AxMath" ShapeID="_x0000_i1571" DrawAspect="Content" ObjectID="_1750351730" r:id="rId87"/>
+        </w:object>
+      </w:r>
+      <w:r>
+        <w:t xml:space="preserve">, including position </w:t>
+      </w:r>
+      <w:r>
+        <w:rPr>
+          <w:position w:val="-10"/>
+        </w:rPr>
+        <w:object w:dxaOrig="201" w:dyaOrig="315" w14:anchorId="7B279A33">
+          <v:shape id="_x0000_i1574" type="#_x0000_t75" style="width:9.85pt;height:15.85pt" o:ole="">
+            <v:imagedata r:id="rId88" o:title=""/>
+          </v:shape>
+          <o:OLEObject Type="Embed" ProgID="Equation.AxMath" ShapeID="_x0000_i1574" DrawAspect="Content" ObjectID="_1750351731" r:id="rId89"/>
+        </w:object>
+      </w:r>
+      <w:r>
+        <w:t xml:space="preserve"> </w:t>
+      </w:r>
+      <w:r>
+        <w:t xml:space="preserve">and velocity </w:t>
+      </w:r>
+      <w:r>
+        <w:rPr>
+          <w:position w:val="-10"/>
+        </w:rPr>
+        <w:object w:dxaOrig="189" w:dyaOrig="315" w14:anchorId="39538DE4">
+          <v:shape id="_x0000_i1573" type="#_x0000_t75" style="width:9.45pt;height:15.85pt" o:ole="">
+            <v:imagedata r:id="rId90" o:title=""/>
+          </v:shape>
+          <o:OLEObject Type="Embed" ProgID="Equation.AxMath" ShapeID="_x0000_i1573" DrawAspect="Content" ObjectID="_1750351732" r:id="rId91"/>
+        </w:object>
+      </w:r>
+      <w:r>
+        <w:t xml:space="preserve"> for </w:t>
+      </w:r>
+      <w:r>
+        <w:t xml:space="preserve">object </w:t>
+      </w:r>
+      <w:r>
+        <w:rPr>
+          <w:position w:val="-10"/>
+        </w:rPr>
+        <w:object w:dxaOrig="111" w:dyaOrig="313" w14:anchorId="557724F1">
+          <v:shape id="_x0000_i1572" type="#_x0000_t75" style="width:5.55pt;height:15.85pt" o:ole="">
+            <v:imagedata r:id="rId92" o:title=""/>
+          </v:shape>
+          <o:OLEObject Type="Embed" ProgID="Equation.AxMath" ShapeID="_x0000_i1572" DrawAspect="Content" ObjectID="_1750351733" r:id="rId93"/>
+        </w:object>
+      </w:r>
+      <w:r>
+        <w:t>.</w:t>
+      </w:r>
+    </w:p>
+    <w:p>
+      <w:pPr>
+        <w:ind w:firstLine="420"/>
+      </w:pPr>
+      <w:r>
+        <w:t>For monostatic sensing, due to the two</w:t>
+      </w:r>
+      <w:r>
+        <w:t>-</w:t>
+      </w:r>
+      <w:r>
+        <w:t>way propagation, the gain is often much smaller than in</w:t>
+      </w:r>
+      <w:r>
+        <w:t xml:space="preserve"> </w:t>
+      </w:r>
+      <w:r>
+        <w:fldChar w:fldCharType="begin"/>
+      </w:r>
+      <w:r>
+        <w:instrText xml:space="preserve"> GOTOBUTTON ZEqnNum116870  \* MERGEFORMAT </w:instrText>
+      </w:r>
+      <w:fldSimple w:instr=" REF ZEqnNum116870 \* Charformat \! \* MERGEFORMAT ">
+        <w:r>
+          <w:instrText>(5)</w:instrText>
+        </w:r>
+      </w:fldSimple>
+      <w:r>
+        <w:fldChar w:fldCharType="end"/>
+      </w:r>
+      <w:r>
+        <w:t>:</w:t>
+      </w:r>
+    </w:p>
+    <w:p>
+      <w:pPr>
+        <w:pStyle w:val="AMDisplayEquation"/>
+        <w:rPr>
+          <w:rFonts w:hint="eastAsia"/>
+        </w:rPr>
+      </w:pPr>
+      <w:r>
+        <w:tab/>
+      </w:r>
+      <w:r>
+        <w:rPr>
+          <w:position w:val="-24"/>
+        </w:rPr>
+        <w:object w:dxaOrig="2839" w:dyaOrig="604" w14:anchorId="4B2B9B89">
+          <v:shape id="_x0000_i1163" type="#_x0000_t75" style="width:141.85pt;height:30pt" o:ole="">
+            <v:imagedata r:id="rId94" o:title=""/>
+          </v:shape>
+          <o:OLEObject Type="Embed" ProgID="Equation.AxMath" ShapeID="_x0000_i1163" DrawAspect="Content" ObjectID="_1750351734" r:id="rId95"/>
+        </w:object>
+      </w:r>
+      <w:r>
+        <w:tab/>
+      </w:r>
+      <w:r>
+        <w:fldChar w:fldCharType="begin"/>
+      </w:r>
+      <w:r>
+        <w:instrText xml:space="preserve"> MACROBUTTON AMMPlaceRM \* MERGEFORMAT </w:instrText>
+      </w:r>
+      <w:r>
+        <w:fldChar w:fldCharType="begin"/>
+      </w:r>
+      <w:r>
+        <w:instrText xml:space="preserve"> SEQ AMEqn \h \* MERGEFORMAT </w:instrText>
+      </w:r>
+      <w:r>
+        <w:fldChar w:fldCharType="end"/>
+      </w:r>
+      <w:r>
+        <w:instrText>(</w:instrText>
+      </w:r>
+      <w:fldSimple w:instr=" SEQ AMEqn \c \* Arabic \* MERGEFORMAT ">
+        <w:r>
+          <w:rPr>
+            <w:noProof/>
+          </w:rPr>
+          <w:instrText>7</w:instrText>
+        </w:r>
+      </w:fldSimple>
+      <w:r>
+        <w:instrText>)</w:instrText>
+      </w:r>
+      <w:r>
+        <w:fldChar w:fldCharType="end"/>
+      </w:r>
+    </w:p>
+    <w:p>
+      <w:pPr>
+        <w:ind w:firstLine="420"/>
+      </w:pPr>
+      <w:r>
+        <w:t xml:space="preserve">where </w:t>
+      </w:r>
+      <w:r>
+        <w:rPr>
+          <w:position w:val="-10"/>
+        </w:rPr>
+        <w:object w:dxaOrig="440" w:dyaOrig="315" w14:anchorId="3F3920FA">
+          <v:shape id="_x0000_i1168" type="#_x0000_t75" style="width:21.85pt;height:15.85pt" o:ole="">
+            <v:imagedata r:id="rId96" o:title=""/>
+          </v:shape>
+          <o:OLEObject Type="Embed" ProgID="Equation.AxMath" ShapeID="_x0000_i1168" DrawAspect="Content" ObjectID="_1750351735" r:id="rId97"/>
+        </w:object>
+      </w:r>
+      <w:r>
+        <w:t xml:space="preserve"> and </w:t>
+      </w:r>
+      <w:r>
+        <w:rPr>
+          <w:position w:val="-10"/>
+        </w:rPr>
+        <w:object w:dxaOrig="524" w:dyaOrig="315" w14:anchorId="0C5E037C">
+          <v:shape id="_x0000_i1171" type="#_x0000_t75" style="width:26.15pt;height:15.85pt" o:ole="">
+            <v:imagedata r:id="rId98" o:title=""/>
+          </v:shape>
+          <o:OLEObject Type="Embed" ProgID="Equation.AxMath" ShapeID="_x0000_i1171" DrawAspect="Content" ObjectID="_1750351736" r:id="rId99"/>
+        </w:object>
+      </w:r>
+      <w:r>
+        <w:t xml:space="preserve"> denote the distance from the sensor to the object and the radar cross section of the </w:t>
+      </w:r>
+      <w:r>
+        <w:rPr>
+          <w:position w:val="-10"/>
+        </w:rPr>
+        <w:object w:dxaOrig="111" w:dyaOrig="313" w14:anchorId="4D46F604">
+          <v:shape id="_x0000_i1174" type="#_x0000_t75" style="width:5.55pt;height:15.85pt" o:ole="">
+            <v:imagedata r:id="rId92" o:title=""/>
+          </v:shape>
+          <o:OLEObject Type="Embed" ProgID="Equation.AxMath" ShapeID="_x0000_i1174" DrawAspect="Content" ObjectID="_1750351737" r:id="rId100"/>
+        </w:object>
+      </w:r>
+      <w:r>
+        <w:t>-th object, respectively.</w:t>
+      </w:r>
+    </w:p>
+    <w:p>
+      <w:pPr>
+        <w:ind w:firstLine="420"/>
+      </w:pPr>
+      <w:r>
+        <w:t>For monostatic sensing,</w:t>
+      </w:r>
+      <w:r>
+        <w:t xml:space="preserve"> the AoA and AoD are the same.</w:t>
+      </w:r>
+    </w:p>
+    <w:p>
+      <w:pPr>
+        <w:ind w:firstLine="420"/>
+      </w:pPr>
+      <w:r>
+        <w:t>For monostatic sensing</w:t>
+      </w:r>
+      <w:r>
+        <w:t xml:space="preserve"> </w:t>
+      </w:r>
+      <w:r>
+        <w:rPr>
+          <w:position w:val="-10"/>
+        </w:rPr>
+        <w:object w:dxaOrig="1225" w:dyaOrig="315" w14:anchorId="57D4DE5D">
+          <v:shape id="_x0000_i1400" type="#_x0000_t75" style="width:61.3pt;height:15.85pt" o:ole="">
+            <v:imagedata r:id="rId101" o:title=""/>
+          </v:shape>
+          <o:OLEObject Type="Embed" ProgID="Equation.AxMath" ShapeID="_x0000_i1400" DrawAspect="Content" ObjectID="_1750351738" r:id="rId102"/>
+        </w:object>
+      </w:r>
+      <w:r>
+        <w:t xml:space="preserve">, </w:t>
+      </w:r>
+      <w:r>
+        <w:t>while for bistatic sensing</w:t>
+      </w:r>
+      <w:r>
+        <w:t xml:space="preserve"> </w:t>
+      </w:r>
+      <w:r>
+        <w:rPr>
+          <w:position w:val="-11"/>
+        </w:rPr>
+        <w:object w:dxaOrig="3412" w:dyaOrig="330" w14:anchorId="3C3C11E0">
+          <v:shape id="_x0000_i1403" type="#_x0000_t75" style="width:170.55pt;height:16.7pt" o:ole="">
+            <v:imagedata r:id="rId103" o:title=""/>
+          </v:shape>
+          <o:OLEObject Type="Embed" ProgID="Equation.AxMath" ShapeID="_x0000_i1403" DrawAspect="Content" ObjectID="_1750351739" r:id="rId104"/>
+        </w:object>
+      </w:r>
+      <w:r>
+        <w:t>.</w:t>
+      </w:r>
+    </w:p>
+    <w:p>
+      <w:pPr>
+        <w:pStyle w:val="a5"/>
+      </w:pPr>
+      <w:r>
+        <w:rPr>
+          <w:rFonts w:hint="eastAsia"/>
+        </w:rPr>
+        <w:t>1</w:t>
+      </w:r>
+      <w:r>
+        <w:t>.3 P</w:t>
+      </w:r>
+      <w:r>
+        <w:rPr>
+          <w:rFonts w:hint="eastAsia"/>
+        </w:rPr>
+        <w:t>erformance</w:t>
+      </w:r>
+      <w:r>
+        <w:t xml:space="preserve"> Metrics</w:t>
+      </w:r>
+    </w:p>
+    <w:p>
+      <w:pPr>
+        <w:ind w:firstLine="420"/>
+      </w:pPr>
+      <w:r>
+        <w:rPr>
+          <w:rFonts w:hint="eastAsia"/>
+        </w:rPr>
+        <w:t>1</w:t>
+      </w:r>
+      <w:r>
+        <w:t xml:space="preserve">) </w:t>
+      </w:r>
+      <w:r>
+        <w:rPr>
+          <w:b/>
+          <w:bCs/>
+        </w:rPr>
+        <w:t>Latency</w:t>
+      </w:r>
+      <w:r>
+        <w:t xml:space="preserve">: </w:t>
+      </w:r>
+      <w:r>
+        <w:t>the time between the positioning request and the position being available</w:t>
+      </w:r>
+      <w:r>
+        <w:t>.</w:t>
+      </w:r>
+    </w:p>
+    <w:p>
+      <w:pPr>
+        <w:ind w:firstLine="420"/>
+      </w:pPr>
+      <w:r>
+        <w:rPr>
+          <w:rFonts w:hint="eastAsia"/>
+        </w:rPr>
+        <w:t>2</w:t>
+      </w:r>
+      <w:r>
+        <w:t xml:space="preserve">) </w:t>
+      </w:r>
+      <w:r>
+        <w:rPr>
+          <w:b/>
+          <w:bCs/>
+        </w:rPr>
+        <w:t>Availability</w:t>
+      </w:r>
+      <w:r>
+        <w:t xml:space="preserve">: </w:t>
+      </w:r>
+      <w:r>
+        <w:t>the fraction of space or time that the localization and sensing service is available with sufficient accuracy</w:t>
+      </w:r>
+      <w:r>
+        <w:t>.</w:t>
+      </w:r>
+    </w:p>
+    <w:p>
+      <w:pPr>
+        <w:ind w:firstLine="420"/>
+      </w:pPr>
+      <w:r>
+        <w:rPr>
+          <w:rFonts w:hint="eastAsia"/>
+        </w:rPr>
+        <w:t>3</w:t>
+      </w:r>
+      <w:r>
+        <w:t xml:space="preserve">) </w:t>
+      </w:r>
+      <w:r>
+        <w:rPr>
+          <w:b/>
+          <w:bCs/>
+        </w:rPr>
+        <w:t>Scalability</w:t>
+      </w:r>
+      <w:r>
+        <w:t xml:space="preserve">: </w:t>
+      </w:r>
+      <w:r>
+        <w:t>density of UEs that can be simultaneously supported</w:t>
+      </w:r>
+      <w:r>
+        <w:t>.</w:t>
+      </w:r>
+    </w:p>
+    <w:p>
+      <w:pPr>
+        <w:ind w:firstLine="420"/>
+      </w:pPr>
+      <w:r>
+        <w:rPr>
+          <w:rFonts w:hint="eastAsia"/>
+        </w:rPr>
+        <w:t>4</w:t>
+      </w:r>
+      <w:r>
+        <w:t xml:space="preserve">) </w:t>
+      </w:r>
+      <w:r>
+        <w:rPr>
+          <w:b/>
+          <w:bCs/>
+        </w:rPr>
+        <w:t>Accuracy</w:t>
+      </w:r>
+      <w:r>
+        <w:t xml:space="preserve">: </w:t>
+      </w:r>
+      <w:r>
+        <w:t>c</w:t>
+      </w:r>
+      <w:r>
+        <w:t>ombining all the observations</w:t>
+      </w:r>
+      <w:r>
+        <w:t xml:space="preserve"> </w:t>
+      </w:r>
+      <w:r>
+        <w:fldChar w:fldCharType="begin"/>
+      </w:r>
+      <w:r>
+        <w:instrText xml:space="preserve"> GOTOBUTTON ZEqnNum404469  \* MERGEFORMAT </w:instrText>
+      </w:r>
+      <w:fldSimple w:instr=" REF ZEqnNum404469 \* Charformat \! \* MERGEFORMAT ">
+        <w:r>
+          <w:instrText>(2)</w:instrText>
+        </w:r>
+      </w:fldSimple>
+      <w:r>
+        <w:fldChar w:fldCharType="end"/>
+      </w:r>
+      <w:r>
+        <w:t xml:space="preserve"> </w:t>
+      </w:r>
+      <w:r>
+        <w:t>yields a long vector</w:t>
+      </w:r>
+      <w:r>
+        <w:t xml:space="preserve"> </w:t>
+      </w:r>
+      <w:r>
+        <w:rPr>
+          <w:position w:val="-11"/>
+        </w:rPr>
+        <w:object w:dxaOrig="1840" w:dyaOrig="330" w14:anchorId="2BAAE89F">
+          <v:shape id="_x0000_i1919" type="#_x0000_t75" style="width:92.15pt;height:16.7pt" o:ole="">
+            <v:imagedata r:id="rId105" o:title=""/>
+          </v:shape>
+          <o:OLEObject Type="Embed" ProgID="Equation.AxMath" ShapeID="_x0000_i1919" DrawAspect="Content" ObjectID="_1750351740" r:id="rId106"/>
+        </w:object>
+      </w:r>
+      <w:r>
+        <w:t>, which depends on parameters</w:t>
+      </w:r>
+      <w:r>
+        <w:t xml:space="preserve"> </w:t>
+      </w:r>
+      <w:r>
+        <w:rPr>
+          <w:position w:val="-10"/>
+        </w:rPr>
+        <w:object w:dxaOrig="187" w:dyaOrig="313" w14:anchorId="6F8536F7">
+          <v:shape id="_x0000_i1457" type="#_x0000_t75" style="width:9.45pt;height:15.85pt" o:ole="">
+            <v:imagedata r:id="rId107" o:title=""/>
+          </v:shape>
+          <o:OLEObject Type="Embed" ProgID="Equation.AxMath" ShapeID="_x0000_i1457" DrawAspect="Content" ObjectID="_1750351741" r:id="rId108"/>
+        </w:object>
+      </w:r>
+      <w:r>
+        <w:t xml:space="preserve"> (with length </w:t>
+      </w:r>
+      <w:r>
+        <w:rPr>
+          <w:position w:val="-10"/>
+        </w:rPr>
+        <w:object w:dxaOrig="247" w:dyaOrig="315" w14:anchorId="20458E8F">
+          <v:shape id="_x0000_i1479" type="#_x0000_t75" style="width:12.45pt;height:15.85pt" o:ole="">
+            <v:imagedata r:id="rId109" o:title=""/>
+          </v:shape>
+          <o:OLEObject Type="Embed" ProgID="Equation.AxMath" ShapeID="_x0000_i1479" DrawAspect="Content" ObjectID="_1750351742" r:id="rId110"/>
+        </w:object>
+      </w:r>
+      <w:r>
+        <w:t xml:space="preserve">) </w:t>
+      </w:r>
+      <w:r>
+        <w:t xml:space="preserve">and </w:t>
+      </w:r>
+      <w:r>
+        <w:rPr>
+          <w:position w:val="-10"/>
+        </w:rPr>
+        <w:object w:dxaOrig="167" w:dyaOrig="313" w14:anchorId="53F7BE23">
+          <v:shape id="_x0000_i1464" type="#_x0000_t75" style="width:8.15pt;height:15.85pt" o:ole="">
+            <v:imagedata r:id="rId111" o:title=""/>
+          </v:shape>
+          <o:OLEObject Type="Embed" ProgID="Equation.AxMath" ShapeID="_x0000_i1464" DrawAspect="Content" ObjectID="_1750351743" r:id="rId112"/>
+        </w:object>
+      </w:r>
+      <w:r>
+        <w:t xml:space="preserve"> (contains channel gains and clock bias). The </w:t>
+      </w:r>
+      <w:r>
+        <w:rPr>
+          <w:highlight w:val="yellow"/>
+        </w:rPr>
+        <w:t>Fisher information matrix (FIM)</w:t>
+      </w:r>
+      <w:r>
+        <w:t xml:space="preserve"> of </w:t>
+      </w:r>
+      <w:r>
+        <w:rPr>
+          <w:position w:val="-11"/>
+        </w:rPr>
+        <w:object w:dxaOrig="1338" w:dyaOrig="330" w14:anchorId="1408DD5A">
+          <v:shape id="_x0000_i1470" type="#_x0000_t75" style="width:66.85pt;height:16.7pt" o:ole="">
+            <v:imagedata r:id="rId113" o:title=""/>
+          </v:shape>
+          <o:OLEObject Type="Embed" ProgID="Equation.AxMath" ShapeID="_x0000_i1470" DrawAspect="Content" ObjectID="_1750351744" r:id="rId114"/>
+        </w:object>
+      </w:r>
+      <w:r>
+        <w:t xml:space="preserve"> has elements:</w:t>
+      </w:r>
+    </w:p>
+    <w:p>
+      <w:pPr>
+        <w:pStyle w:val="AMDisplayEquation"/>
+        <w:rPr>
+          <w:rFonts w:hint="eastAsia"/>
+        </w:rPr>
+      </w:pPr>
+      <w:r>
+        <w:tab/>
+      </w:r>
+      <w:r>
+        <w:rPr>
+          <w:position w:val="-27"/>
+        </w:rPr>
+        <w:object w:dxaOrig="4154" w:dyaOrig="650" w14:anchorId="239B364B">
+          <v:shape id="_x0000_i1473" type="#_x0000_t75" style="width:207.85pt;height:32.55pt" o:ole="">
+            <v:imagedata r:id="rId115" o:title=""/>
+          </v:shape>
+          <o:OLEObject Type="Embed" ProgID="Equation.AxMath" ShapeID="_x0000_i1473" DrawAspect="Content" ObjectID="_1750351745" r:id="rId116"/>
+        </w:object>
+      </w:r>
+      <w:r>
+        <w:tab/>
+      </w:r>
+      <w:r>
+        <w:fldChar w:fldCharType="begin"/>
+      </w:r>
+      <w:r>
+        <w:instrText xml:space="preserve"> MACROBUTTON AMMPlaceRM \* MERGEFORMAT </w:instrText>
+      </w:r>
+      <w:r>
+        <w:fldChar w:fldCharType="begin"/>
+      </w:r>
+      <w:r>
+        <w:instrText xml:space="preserve"> SEQ AMEqn \h \* MERGEFORMAT </w:instrText>
+      </w:r>
+      <w:r>
+        <w:fldChar w:fldCharType="end"/>
+      </w:r>
+      <w:bookmarkStart w:id="3" w:name="ZEqnNum554006"/>
+      <w:r>
+        <w:instrText>(</w:instrText>
+      </w:r>
+      <w:fldSimple w:instr=" SEQ AMEqn \c \* Arabic \* MERGEFORMAT ">
+        <w:r>
+          <w:rPr>
+            <w:noProof/>
+          </w:rPr>
+          <w:instrText>8</w:instrText>
+        </w:r>
+      </w:fldSimple>
+      <w:r>
+        <w:instrText>)</w:instrText>
+      </w:r>
+      <w:bookmarkEnd w:id="3"/>
+      <w:r>
+        <w:fldChar w:fldCharType="end"/>
+      </w:r>
+    </w:p>
+    <w:p>
+      <w:pPr>
+        <w:ind w:firstLineChars="0" w:firstLine="0"/>
+      </w:pPr>
+      <w:r>
+        <w:rPr>
+          <w:position w:val="-10"/>
+        </w:rPr>
+        <w:object w:dxaOrig="315" w:dyaOrig="315" w14:anchorId="36952200">
+          <v:shape id="_x0000_i1489" type="#_x0000_t75" style="width:15.85pt;height:15.85pt" o:ole="">
+            <v:imagedata r:id="rId117" o:title=""/>
+          </v:shape>
+          <o:OLEObject Type="Embed" ProgID="Equation.AxMath" ShapeID="_x0000_i1489" DrawAspect="Content" ObjectID="_1750351746" r:id="rId118"/>
+        </w:object>
+      </w:r>
+      <w:r>
+        <w:t xml:space="preserve">denote </w:t>
+      </w:r>
+      <w:r>
+        <w:t xml:space="preserve">the index of </w:t>
+      </w:r>
+      <w:r>
+        <w:t>object.</w:t>
+      </w:r>
+      <w:r>
+        <w:t xml:space="preserve"> In most case, </w:t>
+      </w:r>
+      <w:r>
+        <w:fldChar w:fldCharType="begin"/>
+      </w:r>
+      <w:r>
+        <w:instrText xml:space="preserve"> GOTOBUTTON ZEqnNum554006  \* MERGEFORMAT </w:instrText>
+      </w:r>
+      <w:fldSimple w:instr=" REF ZEqnNum554006 \* Charformat \! \* MERGEFORMAT ">
+        <w:r>
+          <w:instrText>(8)</w:instrText>
+        </w:r>
+      </w:fldSimple>
+      <w:r>
+        <w:fldChar w:fldCharType="end"/>
+      </w:r>
+      <w:r>
+        <w:t xml:space="preserve"> can been simplified as:</w:t>
+      </w:r>
+    </w:p>
+    <w:p>
+      <w:pPr>
+        <w:pStyle w:val="AMDisplayEquation"/>
+      </w:pPr>
+      <w:r>
+        <w:tab/>
+      </w:r>
+      <w:r>
+        <w:rPr>
+          <w:position w:val="-28"/>
+        </w:rPr>
+        <w:object w:dxaOrig="3591" w:dyaOrig="636" w14:anchorId="74F19ACB">
+          <v:shape id="_x0000_i1556" type="#_x0000_t75" style="width:179.55pt;height:31.7pt" o:ole="">
+            <v:imagedata r:id="rId119" o:title=""/>
+          </v:shape>
+          <o:OLEObject Type="Embed" ProgID="Equation.AxMath" ShapeID="_x0000_i1556" DrawAspect="Content" ObjectID="_1750351747" r:id="rId120"/>
+        </w:object>
+      </w:r>
+      <w:r>
+        <w:tab/>
+      </w:r>
+      <w:r>
+        <w:fldChar w:fldCharType="begin"/>
+      </w:r>
+      <w:r>
+        <w:instrText xml:space="preserve"> MACROBUTTON AMMPlaceRM \* MERGEFORMAT </w:instrText>
+      </w:r>
+      <w:r>
+        <w:fldChar w:fldCharType="begin"/>
+      </w:r>
+      <w:r>
+        <w:instrText xml:space="preserve"> SEQ AMEqn \h \* MERGEFORMAT </w:instrText>
+      </w:r>
+      <w:r>
+        <w:fldChar w:fldCharType="end"/>
+      </w:r>
+      <w:r>
+        <w:instrText>(</w:instrText>
+      </w:r>
+      <w:fldSimple w:instr=" SEQ AMEqn \c \* Arabic \* MERGEFORMAT ">
+        <w:r>
+          <w:rPr>
+            <w:noProof/>
+          </w:rPr>
+          <w:instrText>9</w:instrText>
+        </w:r>
+      </w:fldSimple>
+      <w:r>
+        <w:instrText>)</w:instrText>
+      </w:r>
+      <w:r>
+        <w:fldChar w:fldCharType="end"/>
+      </w:r>
+    </w:p>
+    <w:p>
+      <w:pPr>
+        <w:ind w:firstLineChars="0" w:firstLine="0"/>
+      </w:pPr>
+      <w:r>
+        <w:t xml:space="preserve">where </w:t>
+      </w:r>
+      <w:r>
+        <w:rPr>
+          <w:position w:val="-10"/>
+        </w:rPr>
+        <w:object w:dxaOrig="392" w:dyaOrig="315" w14:anchorId="06D9A66D">
+          <v:shape id="_x0000_i1560" type="#_x0000_t75" style="width:19.7pt;height:15.85pt" o:ole="">
+            <v:imagedata r:id="rId121" o:title=""/>
+          </v:shape>
+          <o:OLEObject Type="Embed" ProgID="Equation.AxMath" ShapeID="_x0000_i1560" DrawAspect="Content" ObjectID="_1750351748" r:id="rId122"/>
+        </w:object>
+      </w:r>
+      <w:r>
+        <w:t xml:space="preserve"> is the noise-free observation in </w:t>
+      </w:r>
+      <w:r>
+        <w:rPr>
+          <w:position w:val="-10"/>
+        </w:rPr>
+        <w:object w:dxaOrig="366" w:dyaOrig="315" w14:anchorId="5651E719">
+          <v:shape id="_x0000_i1563" type="#_x0000_t75" style="width:18.45pt;height:15.85pt" o:ole="">
+            <v:imagedata r:id="rId123" o:title=""/>
+          </v:shape>
+          <o:OLEObject Type="Embed" ProgID="Equation.AxMath" ShapeID="_x0000_i1563" DrawAspect="Content" ObjectID="_1750351749" r:id="rId124"/>
+        </w:object>
+      </w:r>
+      <w:r>
+        <w:t>.</w:t>
+      </w:r>
+      <w:r>
+        <w:t xml:space="preserve"> </w:t>
+      </w:r>
+      <w:r>
+        <w:rPr>
+          <w:highlight w:val="yellow"/>
+        </w:rPr>
+        <w:t>T</w:t>
+      </w:r>
+      <w:r>
+        <w:rPr>
+          <w:rFonts w:hint="eastAsia"/>
+          <w:highlight w:val="yellow"/>
+        </w:rPr>
+        <w:t>he</w:t>
+      </w:r>
+      <w:r>
+        <w:rPr>
+          <w:highlight w:val="yellow"/>
+        </w:rPr>
+        <w:t xml:space="preserve"> following inequality holds</w:t>
+      </w:r>
+      <w:r>
+        <w:t>:</w:t>
+      </w:r>
+    </w:p>
+    <w:p>
+      <w:pPr>
+        <w:pStyle w:val="AMDisplayEquation"/>
+        <w:rPr>
+          <w:rFonts w:hint="eastAsia"/>
+        </w:rPr>
+      </w:pPr>
+      <w:r>
+        <w:lastRenderedPageBreak/>
+        <w:tab/>
+      </w:r>
+      <w:r>
+        <w:rPr>
+          <w:position w:val="-14"/>
+        </w:rPr>
+        <w:object w:dxaOrig="3945" w:dyaOrig="423" w14:anchorId="1CCFBA8B">
+          <v:shape id="_x0000_i1481" type="#_x0000_t75" style="width:197.15pt;height:21pt" o:ole="">
+            <v:imagedata r:id="rId125" o:title=""/>
+          </v:shape>
+          <o:OLEObject Type="Embed" ProgID="Equation.AxMath" ShapeID="_x0000_i1481" DrawAspect="Content" ObjectID="_1750351750" r:id="rId126"/>
+        </w:object>
+      </w:r>
+      <w:r>
+        <w:tab/>
+      </w:r>
+      <w:r>
+        <w:fldChar w:fldCharType="begin"/>
+      </w:r>
+      <w:r>
+        <w:instrText xml:space="preserve"> MACROBUTTON AMMPlaceRM \* MERGEFORMAT </w:instrText>
+      </w:r>
+      <w:r>
+        <w:fldChar w:fldCharType="begin"/>
+      </w:r>
+      <w:r>
+        <w:instrText xml:space="preserve"> SEQ AMEqn \h \* MERGEFORMAT </w:instrText>
+      </w:r>
+      <w:r>
+        <w:fldChar w:fldCharType="end"/>
+      </w:r>
+      <w:r>
+        <w:instrText>(</w:instrText>
+      </w:r>
+      <w:fldSimple w:instr=" SEQ AMEqn \c \* Arabic \* MERGEFORMAT ">
+        <w:r>
+          <w:rPr>
+            <w:noProof/>
+          </w:rPr>
+          <w:instrText>10</w:instrText>
+        </w:r>
+      </w:fldSimple>
+      <w:r>
+        <w:instrText>)</w:instrText>
+      </w:r>
+      <w:r>
+        <w:fldChar w:fldCharType="end"/>
+      </w:r>
+    </w:p>
+    <w:p>
+      <w:pPr>
+        <w:ind w:firstLineChars="0" w:firstLine="0"/>
+      </w:pPr>
+      <w:r>
+        <w:t xml:space="preserve">Denote </w:t>
+      </w:r>
+      <w:r>
+        <w:rPr>
+          <w:position w:val="-13"/>
+        </w:rPr>
+        <w:object w:dxaOrig="2288" w:dyaOrig="351" w14:anchorId="4EE7BC76">
+          <v:shape id="_x0000_i1484" type="#_x0000_t75" style="width:114.45pt;height:17.55pt" o:ole="">
+            <v:imagedata r:id="rId127" o:title=""/>
+          </v:shape>
+          <o:OLEObject Type="Embed" ProgID="Equation.AxMath" ShapeID="_x0000_i1484" DrawAspect="Content" ObjectID="_1750351751" r:id="rId128"/>
+        </w:object>
+      </w:r>
+      <w:r>
+        <w:t xml:space="preserve"> </w:t>
+      </w:r>
+      <w:r>
+        <w:t>as the covariance of the estimation of</w:t>
+      </w:r>
+      <w:r>
+        <w:t xml:space="preserve"> </w:t>
+      </w:r>
+      <w:r>
+        <w:rPr>
+          <w:position w:val="-10"/>
+        </w:rPr>
+        <w:object w:dxaOrig="187" w:dyaOrig="313" w14:anchorId="049E9B2C">
+          <v:shape id="_x0000_i1485" type="#_x0000_t75" style="width:9.45pt;height:15.85pt" o:ole="">
+            <v:imagedata r:id="rId107" o:title=""/>
+          </v:shape>
+          <o:OLEObject Type="Embed" ProgID="Equation.AxMath" ShapeID="_x0000_i1485" DrawAspect="Content" ObjectID="_1750351752" r:id="rId129"/>
+        </w:object>
+      </w:r>
+      <w:r>
+        <w:t xml:space="preserve">. </w:t>
+      </w:r>
+      <w:r>
+        <w:t>When the FIM is not invertible, the problem is non-identifiable</w:t>
+      </w:r>
+      <w:r>
+        <w:t>.</w:t>
+      </w:r>
+    </w:p>
+    <w:p>
+      <w:pPr>
+        <w:ind w:firstLine="420"/>
+      </w:pPr>
+      <w:r>
+        <w:rPr>
+          <w:rFonts w:hint="eastAsia"/>
+        </w:rPr>
+        <w:t>4</w:t>
+      </w:r>
+      <w:r>
+        <w:t xml:space="preserve">) </w:t>
+      </w:r>
+      <w:r>
+        <w:rPr>
+          <w:b/>
+          <w:bCs/>
+        </w:rPr>
+        <w:t>Resolution</w:t>
+      </w:r>
+      <w:r>
+        <w:t xml:space="preserve">: </w:t>
+      </w:r>
+      <w:r>
+        <w:rPr>
+          <w:highlight w:val="yellow"/>
+        </w:rPr>
+        <w:t>is the ability to separate correlated signals</w:t>
+      </w:r>
+      <w:r>
+        <w:t>.</w:t>
+      </w:r>
+      <w:r>
+        <w:t xml:space="preserve"> </w:t>
+      </w:r>
+      <w:r>
+        <w:t>Resolution in one</w:t>
+      </w:r>
+      <w:r>
+        <w:t xml:space="preserve"> </w:t>
+      </w:r>
+      <w:r>
+        <w:t>domain</w:t>
+      </w:r>
+      <w:r>
+        <w:t xml:space="preserve"> (channel gains, AoA, AoD, ToA and Doppler)</w:t>
+      </w:r>
+      <w:r>
+        <w:t xml:space="preserve"> is sufficient for objects to be separable.</w:t>
+      </w:r>
+      <w:r>
+        <w:t xml:space="preserve"> </w:t>
+      </w:r>
+      <w:r>
+        <w:t>There are several domains for resolution:</w:t>
+      </w:r>
+    </w:p>
+    <w:p>
+      <w:pPr>
+        <w:ind w:firstLineChars="0" w:firstLine="0"/>
+      </w:pPr>
+      <w:r>
+        <w:rPr>
+          <w:noProof/>
+        </w:rPr>
+        <w:drawing>
+          <wp:inline distT="0" distB="0" distL="0" distR="0" wp14:anchorId="440491F6" wp14:editId="6C8ECD78">
+            <wp:extent cx="3200400" cy="3037799"/>
+            <wp:effectExtent l="0" t="0" r="0" b="0"/>
+            <wp:docPr id="2005042432" name="图片 1"/>
+            <wp:cNvGraphicFramePr>
+              <a:graphicFrameLocks xmlns:a="http://schemas.openxmlformats.org/drawingml/2006/main" noChangeAspect="1"/>
+            </wp:cNvGraphicFramePr>
+            <a:graphic xmlns:a="http://schemas.openxmlformats.org/drawingml/2006/main">
+              <a:graphicData uri="http://schemas.openxmlformats.org/drawingml/2006/picture">
+                <pic:pic xmlns:pic="http://schemas.openxmlformats.org/drawingml/2006/picture">
+                  <pic:nvPicPr>
+                    <pic:cNvPr id="2005042432" name=""/>
+                    <pic:cNvPicPr/>
+                  </pic:nvPicPr>
+                  <pic:blipFill>
+                    <a:blip r:embed="rId130"/>
+                    <a:stretch>
+                      <a:fillRect/>
+                    </a:stretch>
+                  </pic:blipFill>
+                  <pic:spPr>
+                    <a:xfrm>
+                      <a:off x="0" y="0"/>
+                      <a:ext cx="3214850" cy="3051515"/>
+                    </a:xfrm>
+                    <a:prstGeom prst="rect">
+                      <a:avLst/>
+                    </a:prstGeom>
+                  </pic:spPr>
+                </pic:pic>
+              </a:graphicData>
+            </a:graphic>
+          </wp:inline>
+        </w:drawing>
+      </w:r>
+    </w:p>
+    <w:p>
+      <w:pPr>
+        <w:pStyle w:val="a5"/>
+      </w:pPr>
+      <w:r>
+        <w:rPr>
+          <w:rFonts w:hint="eastAsia"/>
+        </w:rPr>
+        <w:t>1</w:t>
+      </w:r>
+      <w:r>
+        <w:t>.4 Localization and Sensing Methods</w:t>
+      </w:r>
+    </w:p>
+    <w:p>
+      <w:pPr>
+        <w:ind w:firstLine="420"/>
+      </w:pPr>
+      <w:r>
+        <w:rPr>
+          <w:highlight w:val="yellow"/>
+        </w:rPr>
+        <w:t>Directly positioning:</w:t>
+      </w:r>
+      <w:r>
+        <w:t xml:space="preserve"> </w:t>
+      </w:r>
+      <w:r>
+        <w:rPr>
+          <w:position w:val="-22"/>
+        </w:rPr>
+        <w:object w:dxaOrig="2247" w:dyaOrig="438" w14:anchorId="2DF60894">
+          <v:shape id="_x0000_i1582" type="#_x0000_t75" style="width:112.3pt;height:21.85pt" o:ole="">
+            <v:imagedata r:id="rId131" o:title=""/>
+          </v:shape>
+          <o:OLEObject Type="Embed" ProgID="Equation.AxMath" ShapeID="_x0000_i1582" DrawAspect="Content" ObjectID="_1750351753" r:id="rId132"/>
+        </w:object>
+      </w:r>
+      <w:r>
+        <w:t>, all parameters are recovered at once.</w:t>
+      </w:r>
+    </w:p>
+    <w:p>
+      <w:pPr>
+        <w:ind w:firstLine="420"/>
+      </w:pPr>
+      <w:r>
+        <w:rPr>
+          <w:rFonts w:hint="eastAsia"/>
+          <w:highlight w:val="yellow"/>
+        </w:rPr>
+        <w:t>T</w:t>
+      </w:r>
+      <w:r>
+        <w:rPr>
+          <w:highlight w:val="yellow"/>
+        </w:rPr>
+        <w:t>wo-stage approach:</w:t>
+      </w:r>
+      <w:r>
+        <w:t xml:space="preserve"> </w:t>
+      </w:r>
+      <w:r>
+        <w:t>first the geometric channel parameters (angles, delays, Dopplers) are estimated, and then the UE / object state is recovered.</w:t>
+      </w:r>
+    </w:p>
+    <w:p>
+      <w:pPr>
+        <w:ind w:firstLine="420"/>
+      </w:pPr>
+      <w:r>
+        <w:rPr>
+          <w:rFonts w:hint="eastAsia"/>
+        </w:rPr>
+        <w:t>I</w:t>
+      </w:r>
+      <w:r>
+        <w:t>ntroduce the Two-stage approach next.</w:t>
+      </w:r>
+    </w:p>
+    <w:p>
+      <w:pPr>
+        <w:pStyle w:val="a7"/>
+      </w:pPr>
+      <w:r>
+        <w:rPr>
+          <w:rFonts w:hint="eastAsia"/>
+        </w:rPr>
+        <w:t>1</w:t>
+      </w:r>
+      <w:r>
+        <w:t>.4.1 Channel Parameters Estimation</w:t>
+      </w:r>
+    </w:p>
+    <w:p>
+      <w:pPr>
+        <w:ind w:firstLine="420"/>
+      </w:pPr>
+      <w:r>
+        <w:t>A common approach is to first obtain an unstructured estimate</w:t>
+      </w:r>
+      <w:r>
+        <w:t xml:space="preserve"> </w:t>
+      </w:r>
+      <w:r>
+        <w:rPr>
+          <w:position w:val="-10"/>
+        </w:rPr>
+        <w:object w:dxaOrig="447" w:dyaOrig="374" w14:anchorId="04EF40C8">
+          <v:shape id="_x0000_i1650" type="#_x0000_t75" style="width:22.3pt;height:18.85pt" o:ole="">
+            <v:imagedata r:id="rId133" o:title=""/>
+          </v:shape>
+          <o:OLEObject Type="Embed" ProgID="Equation.AxMath" ShapeID="_x0000_i1650" DrawAspect="Content" ObjectID="_1750351754" r:id="rId134"/>
+        </w:object>
+      </w:r>
+      <w:r>
+        <w:t xml:space="preserve"> of the channel </w:t>
+      </w:r>
+      <w:r>
+        <w:fldChar w:fldCharType="begin"/>
+      </w:r>
+      <w:r>
+        <w:instrText xml:space="preserve"> GOTOBUTTON ZEqnNum383932  \* MERGEFORMAT </w:instrText>
+      </w:r>
+      <w:fldSimple w:instr=" REF ZEqnNum383932 \* Charformat \! \* MERGEFORMAT ">
+        <w:r>
+          <w:instrText>(1)</w:instrText>
+        </w:r>
+      </w:fldSimple>
+      <w:r>
+        <w:fldChar w:fldCharType="end"/>
+      </w:r>
+      <w:r>
+        <w:t xml:space="preserve"> </w:t>
+      </w:r>
+      <w:r>
+        <w:t>from a least-squares (LS) estimator.</w:t>
+      </w:r>
+      <w:r>
+        <w:t xml:space="preserve"> </w:t>
+      </w:r>
+    </w:p>
+    <w:p>
+      <w:pPr>
+        <w:ind w:firstLine="420"/>
+      </w:pPr>
+      <w:r>
+        <w:t>V</w:t>
+      </w:r>
+      <w:r>
+        <w:t>ector and stack</w:t>
+      </w:r>
+      <w:r>
+        <w:t xml:space="preserve"> the channel </w:t>
+      </w:r>
+      <w:r>
+        <w:rPr>
+          <w:position w:val="-10"/>
+        </w:rPr>
+        <w:object w:dxaOrig="447" w:dyaOrig="374" w14:anchorId="7EA12D24">
+          <v:shape id="_x0000_i1651" type="#_x0000_t75" style="width:22.3pt;height:18.85pt" o:ole="">
+            <v:imagedata r:id="rId133" o:title=""/>
+          </v:shape>
+          <o:OLEObject Type="Embed" ProgID="Equation.AxMath" ShapeID="_x0000_i1651" DrawAspect="Content" ObjectID="_1750351755" r:id="rId135"/>
+        </w:object>
+      </w:r>
+      <w:r>
+        <w:t>:</w:t>
+      </w:r>
+    </w:p>
+    <w:p>
+      <w:pPr>
+        <w:pStyle w:val="AMDisplayEquation"/>
+        <w:rPr>
+          <w:rFonts w:hint="eastAsia"/>
+        </w:rPr>
+      </w:pPr>
+      <w:r>
+        <w:tab/>
+      </w:r>
+      <w:r>
+        <w:rPr>
+          <w:position w:val="-28"/>
+        </w:rPr>
+        <w:object w:dxaOrig="4685" w:dyaOrig="667" w14:anchorId="2ED83675">
+          <v:shape id="_x0000_i1654" type="#_x0000_t75" style="width:234.45pt;height:33.45pt" o:ole="">
+            <v:imagedata r:id="rId136" o:title=""/>
+          </v:shape>
+          <o:OLEObject Type="Embed" ProgID="Equation.AxMath" ShapeID="_x0000_i1654" DrawAspect="Content" ObjectID="_1750351756" r:id="rId137"/>
+        </w:object>
+      </w:r>
+      <w:r>
+        <w:tab/>
+      </w:r>
+      <w:r>
+        <w:fldChar w:fldCharType="begin"/>
+      </w:r>
+      <w:r>
+        <w:instrText xml:space="preserve"> MACROBUTTON AMMPlaceRM \* MERGEFORMAT </w:instrText>
+      </w:r>
+      <w:r>
+        <w:fldChar w:fldCharType="begin"/>
+      </w:r>
+      <w:r>
+        <w:instrText xml:space="preserve"> SEQ AMEqn \h \* MERGEFORMAT </w:instrText>
+      </w:r>
+      <w:r>
+        <w:fldChar w:fldCharType="end"/>
+      </w:r>
+      <w:bookmarkStart w:id="4" w:name="ZEqnNum522787"/>
+      <w:r>
+        <w:instrText>(</w:instrText>
+      </w:r>
+      <w:fldSimple w:instr=" SEQ AMEqn \c \* Arabic \* MERGEFORMAT ">
+        <w:r>
+          <w:rPr>
+            <w:noProof/>
+          </w:rPr>
+          <w:instrText>11</w:instrText>
+        </w:r>
+      </w:fldSimple>
+      <w:r>
+        <w:instrText>)</w:instrText>
+      </w:r>
+      <w:bookmarkEnd w:id="4"/>
+      <w:r>
+        <w:fldChar w:fldCharType="end"/>
+      </w:r>
+    </w:p>
+    <w:p>
+      <w:pPr>
+        <w:ind w:firstLineChars="0" w:firstLine="0"/>
+      </w:pPr>
+      <w:r>
+        <w:t>where:</w:t>
+      </w:r>
+    </w:p>
+    <w:p>
+      <w:pPr>
+        <w:pStyle w:val="AMDisplayEquation"/>
+        <w:rPr>
+          <w:rFonts w:hint="eastAsia"/>
+        </w:rPr>
+      </w:pPr>
+      <w:r>
+        <w:tab/>
+      </w:r>
+      <w:r>
+        <w:rPr>
+          <w:position w:val="-14"/>
+        </w:rPr>
+        <w:object w:dxaOrig="2798" w:dyaOrig="383" w14:anchorId="46441967">
+          <v:shape id="_x0000_i1657" type="#_x0000_t75" style="width:139.7pt;height:19.3pt" o:ole="">
+            <v:imagedata r:id="rId138" o:title=""/>
+          </v:shape>
+          <o:OLEObject Type="Embed" ProgID="Equation.AxMath" ShapeID="_x0000_i1657" DrawAspect="Content" ObjectID="_1750351757" r:id="rId139"/>
+        </w:object>
+      </w:r>
+      <w:r>
+        <w:tab/>
+      </w:r>
+      <w:r>
+        <w:fldChar w:fldCharType="begin"/>
+      </w:r>
+      <w:r>
+        <w:instrText xml:space="preserve"> MACROBUTTON AMMPlaceRM \* MERGEFORMAT </w:instrText>
+      </w:r>
+      <w:r>
+        <w:fldChar w:fldCharType="begin"/>
+      </w:r>
+      <w:r>
+        <w:instrText xml:space="preserve"> SEQ AMEqn \h \* MERGEFORMAT </w:instrText>
+      </w:r>
+      <w:r>
+        <w:fldChar w:fldCharType="end"/>
+      </w:r>
+      <w:r>
+        <w:instrText>(</w:instrText>
+      </w:r>
+      <w:fldSimple w:instr=" SEQ AMEqn \c \* Arabic \* MERGEFORMAT ">
+        <w:r>
+          <w:rPr>
+            <w:noProof/>
+          </w:rPr>
+          <w:instrText>12</w:instrText>
+        </w:r>
+      </w:fldSimple>
+      <w:r>
+        <w:instrText>)</w:instrText>
+      </w:r>
+      <w:r>
+        <w:fldChar w:fldCharType="end"/>
+      </w:r>
+    </w:p>
+    <w:p>
+      <w:pPr>
+        <w:pStyle w:val="AMDisplayEquation"/>
+        <w:rPr>
+          <w:rFonts w:hint="eastAsia"/>
+        </w:rPr>
+      </w:pPr>
+      <w:r>
+        <w:tab/>
+      </w:r>
+      <w:r>
+        <w:rPr>
+          <w:position w:val="-14"/>
+        </w:rPr>
+        <w:object w:dxaOrig="2706" w:dyaOrig="383" w14:anchorId="2EBBA4FE">
+          <v:shape id="_x0000_i1660" type="#_x0000_t75" style="width:135.45pt;height:19.3pt" o:ole="">
+            <v:imagedata r:id="rId140" o:title=""/>
+          </v:shape>
+          <o:OLEObject Type="Embed" ProgID="Equation.AxMath" ShapeID="_x0000_i1660" DrawAspect="Content" ObjectID="_1750351758" r:id="rId141"/>
+        </w:object>
+      </w:r>
+      <w:r>
+        <w:tab/>
+      </w:r>
+      <w:r>
+        <w:fldChar w:fldCharType="begin"/>
+      </w:r>
+      <w:r>
+        <w:instrText xml:space="preserve"> MACROBUTTON AMMPlaceRM \* MERGEFORMAT </w:instrText>
+      </w:r>
+      <w:r>
+        <w:fldChar w:fldCharType="begin"/>
+      </w:r>
+      <w:r>
+        <w:instrText xml:space="preserve"> SEQ AMEqn \h \* MERGEFORMAT </w:instrText>
+      </w:r>
+      <w:r>
+        <w:fldChar w:fldCharType="end"/>
+      </w:r>
+      <w:r>
+        <w:instrText>(</w:instrText>
+      </w:r>
+      <w:fldSimple w:instr=" SEQ AMEqn \c \* Arabic \* MERGEFORMAT ">
+        <w:r>
+          <w:rPr>
+            <w:noProof/>
+          </w:rPr>
+          <w:instrText>13</w:instrText>
+        </w:r>
+      </w:fldSimple>
+      <w:r>
+        <w:instrText>)</w:instrText>
+      </w:r>
+      <w:r>
+        <w:fldChar w:fldCharType="end"/>
+      </w:r>
+    </w:p>
+    <w:p>
+      <w:pPr>
+        <w:ind w:firstLineChars="0" w:firstLine="0"/>
+      </w:pPr>
+      <w:r>
+        <w:lastRenderedPageBreak/>
+        <w:t xml:space="preserve">equation </w:t>
+      </w:r>
+      <w:r>
+        <w:fldChar w:fldCharType="begin"/>
+      </w:r>
+      <w:r>
+        <w:instrText xml:space="preserve"> GOTOBUTTON ZEqnNum522787  \* MERGEFORMAT </w:instrText>
+      </w:r>
+      <w:fldSimple w:instr=" REF ZEqnNum522787 \* Charformat \! \* MERGEFORMAT ">
+        <w:r>
+          <w:instrText>(11)</w:instrText>
+        </w:r>
+      </w:fldSimple>
+      <w:r>
+        <w:fldChar w:fldCharType="end"/>
+      </w:r>
+      <w:r>
+        <w:t xml:space="preserve"> </w:t>
+      </w:r>
+      <w:r>
+        <w:t xml:space="preserve">is in an appropriate form for </w:t>
+      </w:r>
+      <w:r>
+        <w:rPr>
+          <w:b/>
+          <w:bCs/>
+        </w:rPr>
+        <w:t>compressive sensing</w:t>
+      </w:r>
+      <w:r>
+        <w:t xml:space="preserve"> methods</w:t>
+      </w:r>
+      <w:r>
+        <w:t>.</w:t>
+      </w:r>
+    </w:p>
+    <w:p>
+      <w:pPr>
+        <w:ind w:firstLine="420"/>
+      </w:pPr>
+      <w:r>
+        <w:t>Alternatively, we can express the LS estimates in a tensor form</w:t>
+      </w:r>
+      <w:r>
+        <w:t>:</w:t>
+      </w:r>
+    </w:p>
+    <w:p>
+      <w:pPr>
+        <w:pStyle w:val="AMDisplayEquation"/>
+        <w:rPr>
+          <w:rFonts w:hint="eastAsia"/>
+        </w:rPr>
+      </w:pPr>
+      <w:r>
+        <w:tab/>
+      </w:r>
+      <w:r>
+        <w:rPr>
+          <w:position w:val="-28"/>
+        </w:rPr>
+        <w:object w:dxaOrig="3376" w:dyaOrig="667" w14:anchorId="15D0DBD2">
+          <v:shape id="_x0000_i1736" type="#_x0000_t75" style="width:168.85pt;height:33.45pt" o:ole="">
+            <v:imagedata r:id="rId142" o:title=""/>
+          </v:shape>
+          <o:OLEObject Type="Embed" ProgID="Equation.AxMath" ShapeID="_x0000_i1736" DrawAspect="Content" ObjectID="_1750351759" r:id="rId143"/>
+        </w:object>
+      </w:r>
+      <w:r>
+        <w:tab/>
+      </w:r>
+      <w:r>
+        <w:fldChar w:fldCharType="begin"/>
+      </w:r>
+      <w:r>
+        <w:instrText xml:space="preserve"> MACROBUTTON AMMPlaceRM \* MERGEFORMAT </w:instrText>
+      </w:r>
+      <w:r>
+        <w:fldChar w:fldCharType="begin"/>
+      </w:r>
+      <w:r>
+        <w:instrText xml:space="preserve"> SEQ AMEqn \h \* MERGEFORMAT </w:instrText>
+      </w:r>
+      <w:r>
+        <w:fldChar w:fldCharType="end"/>
+      </w:r>
+      <w:bookmarkStart w:id="5" w:name="ZEqnNum457925"/>
+      <w:r>
+        <w:instrText>(</w:instrText>
+      </w:r>
+      <w:fldSimple w:instr=" SEQ AMEqn \c \* Arabic \* MERGEFORMAT ">
+        <w:r>
+          <w:rPr>
+            <w:noProof/>
+          </w:rPr>
+          <w:instrText>14</w:instrText>
+        </w:r>
+      </w:fldSimple>
+      <w:r>
+        <w:instrText>)</w:instrText>
+      </w:r>
+      <w:bookmarkEnd w:id="5"/>
+      <w:r>
+        <w:fldChar w:fldCharType="end"/>
+      </w:r>
+    </w:p>
+    <w:p>
+      <w:pPr>
+        <w:ind w:firstLineChars="0" w:firstLine="0"/>
+      </w:pPr>
+      <w:r>
+        <w:t xml:space="preserve">Now, </w:t>
+      </w:r>
+      <w:r>
+        <w:fldChar w:fldCharType="begin"/>
+      </w:r>
+      <w:r>
+        <w:instrText xml:space="preserve"> GOTOBUTTON ZEqnNum457925  \* MERGEFORMAT </w:instrText>
+      </w:r>
+      <w:fldSimple w:instr=" REF ZEqnNum457925 \* Charformat \! \* MERGEFORMAT ">
+        <w:r>
+          <w:instrText>(14)</w:instrText>
+        </w:r>
+      </w:fldSimple>
+      <w:r>
+        <w:fldChar w:fldCharType="end"/>
+      </w:r>
+      <w:r>
+        <w:t xml:space="preserve"> </w:t>
+      </w:r>
+      <w:r>
+        <w:t xml:space="preserve">is a classic harmonic retrieval problem in </w:t>
+      </w:r>
+      <w:r>
+        <w:rPr>
+          <w:position w:val="-10"/>
+        </w:rPr>
+        <w:object w:dxaOrig="219" w:dyaOrig="313" w14:anchorId="4347AFF5">
+          <v:shape id="_x0000_i1887" type="#_x0000_t75" style="width:11.15pt;height:15.85pt" o:ole="">
+            <v:imagedata r:id="rId144" o:title=""/>
+          </v:shape>
+          <o:OLEObject Type="Embed" ProgID="Equation.AxMath" ShapeID="_x0000_i1887" DrawAspect="Content" ObjectID="_1750351760" r:id="rId145"/>
+        </w:object>
+      </w:r>
+      <w:r>
+        <w:t xml:space="preserve"> </w:t>
+      </w:r>
+      <w:r>
+        <w:t>dimensions (</w:t>
+      </w:r>
+      <w:r>
+        <w:rPr>
+          <w:position w:val="-10"/>
+        </w:rPr>
+        <w:object w:dxaOrig="589" w:dyaOrig="313" w14:anchorId="14506259">
+          <v:shape id="_x0000_i1890" type="#_x0000_t75" style="width:29.55pt;height:15.85pt" o:ole="">
+            <v:imagedata r:id="rId146" o:title=""/>
+          </v:shape>
+          <o:OLEObject Type="Embed" ProgID="Equation.AxMath" ShapeID="_x0000_i1890" DrawAspect="Content" ObjectID="_1750351761" r:id="rId147"/>
+        </w:object>
+      </w:r>
+      <w:r>
+        <w:t xml:space="preserve"> </w:t>
+      </w:r>
+      <w:r>
+        <w:t xml:space="preserve">in </w:t>
+      </w:r>
+      <w:r>
+        <w:fldChar w:fldCharType="begin"/>
+      </w:r>
+      <w:r>
+        <w:instrText xml:space="preserve"> GOTOBUTTON ZEqnNum522787  \* MERGEFORMAT </w:instrText>
+      </w:r>
+      <w:fldSimple w:instr=" REF ZEqnNum522787 \* Charformat \! \* MERGEFORMAT ">
+        <w:r>
+          <w:instrText>(11)</w:instrText>
+        </w:r>
+      </w:fldSimple>
+      <w:r>
+        <w:fldChar w:fldCharType="end"/>
+      </w:r>
+      <w:r>
+        <w:t>).</w:t>
+      </w:r>
+    </w:p>
+    <w:p>
+      <w:pPr>
+        <w:pStyle w:val="a7"/>
+      </w:pPr>
+      <w:r>
+        <w:rPr>
+          <w:rFonts w:hint="eastAsia"/>
+        </w:rPr>
+        <w:t>1</w:t>
+      </w:r>
+      <w:r>
+        <w:t>.4.</w:t>
+      </w:r>
+      <w:r>
+        <w:t>2</w:t>
+      </w:r>
+      <w:r>
+        <w:t xml:space="preserve"> </w:t>
+      </w:r>
+      <w:r>
+        <w:t>Position</w:t>
+      </w:r>
+      <w:r>
+        <w:t xml:space="preserve"> Estimation</w:t>
+      </w:r>
+    </w:p>
+    <w:p>
+      <w:pPr>
+        <w:ind w:firstLine="420"/>
+      </w:pPr>
+      <w:r>
+        <w:t>Estimating the state</w:t>
+      </w:r>
+      <w:r>
+        <w:t xml:space="preserve"> </w:t>
+      </w:r>
+      <w:r>
+        <w:t>(</w:t>
+      </w:r>
+      <w:r>
+        <w:t xml:space="preserve">expressed as </w:t>
+      </w:r>
+      <w:r>
+        <w:rPr>
+          <w:position w:val="-13"/>
+        </w:rPr>
+        <w:object w:dxaOrig="187" w:dyaOrig="341" w14:anchorId="7D217A7B">
+          <v:shape id="_x0000_i1927" type="#_x0000_t75" style="width:9.45pt;height:17.15pt" o:ole="">
+            <v:imagedata r:id="rId148" o:title=""/>
+          </v:shape>
+          <o:OLEObject Type="Embed" ProgID="Equation.AxMath" ShapeID="_x0000_i1927" DrawAspect="Content" ObjectID="_1750351762" r:id="rId149"/>
+        </w:object>
+      </w:r>
+      <w:r>
+        <w:t xml:space="preserve"> and the corresponding uncertainty </w:t>
+      </w:r>
+      <w:r>
+        <w:rPr>
+          <w:position w:val="-13"/>
+        </w:rPr>
+        <w:object w:dxaOrig="512" w:dyaOrig="375" w14:anchorId="0864C2FD">
+          <v:shape id="_x0000_i1928" type="#_x0000_t75" style="width:25.7pt;height:18.85pt" o:ole="">
+            <v:imagedata r:id="rId150" o:title=""/>
+          </v:shape>
+          <o:OLEObject Type="Embed" ProgID="Equation.AxMath" ShapeID="_x0000_i1928" DrawAspect="Content" ObjectID="_1750351763" r:id="rId151"/>
+        </w:object>
+      </w:r>
+      <w:r>
+        <w:t xml:space="preserve">) </w:t>
+      </w:r>
+      <w:r>
+        <w:t>of a UE</w:t>
+      </w:r>
+      <w:r>
+        <w:t xml:space="preserve"> (Localization)</w:t>
+      </w:r>
+      <w:r>
+        <w:t xml:space="preserve"> or an object</w:t>
+      </w:r>
+      <w:r>
+        <w:t xml:space="preserve"> (Sensing)</w:t>
+      </w:r>
+      <w:r>
+        <w:t xml:space="preserve"> now relies on the relationship between the estimated channel parameters</w:t>
+      </w:r>
+      <w:r>
+        <w:t>.</w:t>
+      </w:r>
+    </w:p>
+    <w:p>
+      <w:pPr>
+        <w:ind w:firstLine="420"/>
+      </w:pPr>
+      <w:r>
+        <w:t>F</w:t>
+      </w:r>
+      <w:r>
+        <w:t>ocus on the localization problem for concreteness.</w:t>
+      </w:r>
+      <w:r>
+        <w:t xml:space="preserve"> Starting f</w:t>
+      </w:r>
+      <w:r>
+        <w:t>r</w:t>
+      </w:r>
+      <w:r>
+        <w:t xml:space="preserve">om </w:t>
+      </w:r>
+      <w:r>
+        <w:rPr>
+          <w:position w:val="-17"/>
+        </w:rPr>
+        <w:object w:dxaOrig="3019" w:dyaOrig="451" w14:anchorId="130A4119">
+          <v:shape id="_x0000_i1899" type="#_x0000_t75" style="width:150.85pt;height:22.7pt" o:ole="">
+            <v:imagedata r:id="rId152" o:title=""/>
+          </v:shape>
+          <o:OLEObject Type="Embed" ProgID="Equation.AxMath" ShapeID="_x0000_i1899" DrawAspect="Content" ObjectID="_1750351764" r:id="rId153"/>
+        </w:object>
+      </w:r>
+      <w:r>
+        <w:t xml:space="preserve"> and corresponding uncertainty </w:t>
+      </w:r>
+      <w:r>
+        <w:rPr>
+          <w:position w:val="-13"/>
+        </w:rPr>
+        <w:object w:dxaOrig="683" w:dyaOrig="375" w14:anchorId="09740ACD">
+          <v:shape id="_x0000_i1902" type="#_x0000_t75" style="width:34.3pt;height:18.85pt" o:ole="">
+            <v:imagedata r:id="rId154" o:title=""/>
+          </v:shape>
+          <o:OLEObject Type="Embed" ProgID="Equation.AxMath" ShapeID="_x0000_i1902" DrawAspect="Content" ObjectID="_1750351765" r:id="rId155"/>
+        </w:object>
+      </w:r>
+      <w:r>
+        <w:t xml:space="preserve"> for each BS </w:t>
+      </w:r>
+      <w:r>
+        <w:rPr>
+          <w:position w:val="-10"/>
+        </w:rPr>
+        <w:object w:dxaOrig="118" w:dyaOrig="313" w14:anchorId="4DDCD4CE">
+          <v:shape id="_x0000_i1905" type="#_x0000_t75" style="width:6pt;height:15.85pt" o:ole="">
+            <v:imagedata r:id="rId59" o:title=""/>
+          </v:shape>
+          <o:OLEObject Type="Embed" ProgID="Equation.AxMath" ShapeID="_x0000_i1905" DrawAspect="Content" ObjectID="_1750351766" r:id="rId156"/>
+        </w:object>
+      </w:r>
+      <w:r>
+        <w:t>. T</w:t>
+      </w:r>
+      <w:r>
+        <w:t>he UE state</w:t>
+      </w:r>
+      <w:r>
+        <w:t xml:space="preserve"> is related to these channel parameters</w:t>
+      </w:r>
+      <w:r>
+        <w:t xml:space="preserve"> through</w:t>
+      </w:r>
+      <w:r>
+        <w:t>:</w:t>
+      </w:r>
+    </w:p>
+    <w:p>
+      <w:pPr>
+        <w:pStyle w:val="AMDisplayEquation"/>
+        <w:rPr>
+          <w:rFonts w:hint="eastAsia"/>
+        </w:rPr>
+      </w:pPr>
+      <w:r>
+        <w:tab/>
+      </w:r>
+      <w:r>
+        <w:rPr>
+          <w:position w:val="-12"/>
+        </w:rPr>
+        <w:object w:dxaOrig="1741" w:dyaOrig="346" w14:anchorId="63E05AF3">
+          <v:shape id="_x0000_i1908" type="#_x0000_t75" style="width:87pt;height:17.15pt" o:ole="">
+            <v:imagedata r:id="rId157" o:title=""/>
+          </v:shape>
+          <o:OLEObject Type="Embed" ProgID="Equation.AxMath" ShapeID="_x0000_i1908" DrawAspect="Content" ObjectID="_1750351767" r:id="rId158"/>
+        </w:object>
+      </w:r>
+      <w:r>
+        <w:tab/>
+      </w:r>
+      <w:r>
+        <w:fldChar w:fldCharType="begin"/>
+      </w:r>
+      <w:r>
+        <w:instrText xml:space="preserve"> MACROBUTTON AMMPlaceRM \* MERGEFORMAT </w:instrText>
+      </w:r>
+      <w:r>
+        <w:fldChar w:fldCharType="begin"/>
+      </w:r>
+      <w:r>
+        <w:instrText xml:space="preserve"> SEQ AMEqn \h \* MERGEFORMAT </w:instrText>
+      </w:r>
+      <w:r>
+        <w:fldChar w:fldCharType="end"/>
+      </w:r>
+      <w:r>
+        <w:instrText>(</w:instrText>
+      </w:r>
+      <w:fldSimple w:instr=" SEQ AMEqn \c \* Arabic \* MERGEFORMAT ">
+        <w:r>
+          <w:rPr>
+            <w:noProof/>
+          </w:rPr>
+          <w:instrText>15</w:instrText>
+        </w:r>
+      </w:fldSimple>
+      <w:r>
+        <w:instrText>)</w:instrText>
+      </w:r>
+      <w:r>
+        <w:fldChar w:fldCharType="end"/>
+      </w:r>
+    </w:p>
+    <w:p>
+      <w:pPr>
+        <w:ind w:firstLineChars="0" w:firstLine="0"/>
+      </w:pPr>
+      <w:r>
+        <w:t xml:space="preserve">where </w:t>
+      </w:r>
+      <w:r>
+        <w:rPr>
+          <w:position w:val="-14"/>
+        </w:rPr>
+        <w:object w:dxaOrig="1896" w:dyaOrig="387" w14:anchorId="06EE3F3C">
+          <v:shape id="_x0000_i1911" type="#_x0000_t75" style="width:94.7pt;height:19.3pt" o:ole="">
+            <v:imagedata r:id="rId159" o:title=""/>
+          </v:shape>
+          <o:OLEObject Type="Embed" ProgID="Equation.AxMath" ShapeID="_x0000_i1911" DrawAspect="Content" ObjectID="_1750351768" r:id="rId160"/>
+        </w:object>
+      </w:r>
+      <w:r>
+        <w:t xml:space="preserve"> and </w:t>
+      </w:r>
+      <w:r>
+        <w:rPr>
+          <w:position w:val="-11"/>
+        </w:rPr>
+        <w:object w:dxaOrig="604" w:dyaOrig="328" w14:anchorId="41B26B1C">
+          <v:shape id="_x0000_i1914" type="#_x0000_t75" style="width:30pt;height:16.3pt" o:ole="">
+            <v:imagedata r:id="rId161" o:title=""/>
+          </v:shape>
+          <o:OLEObject Type="Embed" ProgID="Equation.AxMath" ShapeID="_x0000_i1914" DrawAspect="Content" ObjectID="_1750351769" r:id="rId162"/>
+        </w:object>
+      </w:r>
+      <w:r>
+        <w:t xml:space="preserve"> is a known mapping from UE state to geometric channel parameters. </w:t>
+      </w:r>
+      <w:r>
+        <w:t>The estimation of the state can be expressed as:</w:t>
+      </w:r>
+    </w:p>
+    <w:p>
+      <w:pPr>
+        <w:pStyle w:val="AMDisplayEquation"/>
+        <w:rPr>
+          <w:rFonts w:hint="eastAsia"/>
+        </w:rPr>
+      </w:pPr>
+      <w:r>
+        <w:tab/>
+      </w:r>
+      <w:r>
+        <w:rPr>
+          <w:position w:val="-28"/>
+        </w:rPr>
+        <w:object w:dxaOrig="5072" w:dyaOrig="690" w14:anchorId="5481D59F">
+          <v:shape id="_x0000_i1923" type="#_x0000_t75" style="width:253.7pt;height:34.7pt" o:ole="">
+            <v:imagedata r:id="rId163" o:title=""/>
+          </v:shape>
+          <o:OLEObject Type="Embed" ProgID="Equation.AxMath" ShapeID="_x0000_i1923" DrawAspect="Content" ObjectID="_1750351770" r:id="rId164"/>
+        </w:object>
+      </w:r>
+      <w:r>
+        <w:tab/>
+      </w:r>
+      <w:r>
+        <w:fldChar w:fldCharType="begin"/>
+      </w:r>
+      <w:r>
+        <w:instrText xml:space="preserve"> MACROBUTTON AMMPlaceRM \* MERGEFORMAT </w:instrText>
+      </w:r>
+      <w:r>
+        <w:fldChar w:fldCharType="begin"/>
+      </w:r>
+      <w:r>
+        <w:instrText xml:space="preserve"> SEQ AMEqn \h \* MERGEFORMAT </w:instrText>
+      </w:r>
+      <w:r>
+        <w:fldChar w:fldCharType="end"/>
+      </w:r>
+      <w:r>
+        <w:instrText>(</w:instrText>
+      </w:r>
+      <w:fldSimple w:instr=" SEQ AMEqn \c \* Arabic \* MERGEFORMAT ">
+        <w:r>
+          <w:rPr>
+            <w:noProof/>
+          </w:rPr>
+          <w:instrText>16</w:instrText>
+        </w:r>
+      </w:fldSimple>
+      <w:r>
+        <w:instrText>)</w:instrText>
+      </w:r>
+      <w:r>
+        <w:fldChar w:fldCharType="end"/>
+      </w:r>
+    </w:p>
+    <w:p>
+      <w:pPr>
+        <w:ind w:firstLine="420"/>
+      </w:pPr>
+      <w:r>
+        <w:t xml:space="preserve">When estimation is finished, </w:t>
+      </w:r>
+      <w:r>
+        <w:t xml:space="preserve">the final </w:t>
+      </w:r>
+      <w:r>
+        <w:rPr>
+          <w:position w:val="-10"/>
+        </w:rPr>
+        <w:object w:dxaOrig="199" w:dyaOrig="371" w14:anchorId="15A6840B">
+          <v:shape id="_x0000_i1933" type="#_x0000_t75" style="width:9.85pt;height:18.45pt" o:ole="">
+            <v:imagedata r:id="rId165" o:title=""/>
+          </v:shape>
+          <o:OLEObject Type="Embed" ProgID="Equation.AxMath" ShapeID="_x0000_i1933" DrawAspect="Content" ObjectID="_1750351771" r:id="rId166"/>
+        </w:object>
+      </w:r>
+      <w:r>
+        <w:t xml:space="preserve"> is</w:t>
+      </w:r>
+      <w:r>
+        <w:t xml:space="preserve"> used to compute covariance </w:t>
+      </w:r>
+      <w:r>
+        <w:rPr>
+          <w:position w:val="-11"/>
+        </w:rPr>
+        <w:object w:dxaOrig="463" w:dyaOrig="327" w14:anchorId="03823959">
+          <v:shape id="_x0000_i1936" type="#_x0000_t75" style="width:23.15pt;height:16.3pt" o:ole="">
+            <v:imagedata r:id="rId167" o:title=""/>
+          </v:shape>
+          <o:OLEObject Type="Embed" ProgID="Equation.AxMath" ShapeID="_x0000_i1936" DrawAspect="Content" ObjectID="_1750351772" r:id="rId168"/>
+        </w:object>
+      </w:r>
+      <w:r>
+        <w:t xml:space="preserve"> from:</w:t>
+      </w:r>
+    </w:p>
+    <w:p>
+      <w:pPr>
+        <w:pStyle w:val="AMDisplayEquation"/>
+      </w:pPr>
+      <w:r>
+        <w:tab/>
+      </w:r>
+      <w:r>
+        <w:rPr>
+          <w:position w:val="-30"/>
+        </w:rPr>
+        <w:object w:dxaOrig="3790" w:dyaOrig="726" w14:anchorId="3AFDF47D">
+          <v:shape id="_x0000_i1939" type="#_x0000_t75" style="width:189.45pt;height:36.45pt" o:ole="">
+            <v:imagedata r:id="rId169" o:title=""/>
+          </v:shape>
+          <o:OLEObject Type="Embed" ProgID="Equation.AxMath" ShapeID="_x0000_i1939" DrawAspect="Content" ObjectID="_1750351773" r:id="rId170"/>
+        </w:object>
+      </w:r>
+      <w:r>
+        <w:tab/>
+      </w:r>
+      <w:r>
+        <w:fldChar w:fldCharType="begin"/>
+      </w:r>
+      <w:r>
+        <w:instrText xml:space="preserve"> MACROBUTTON AMMPlaceRM \* MERGEFORMAT </w:instrText>
+      </w:r>
+      <w:r>
+        <w:fldChar w:fldCharType="begin"/>
+      </w:r>
+      <w:r>
+        <w:instrText xml:space="preserve"> SEQ AMEqn \h \* MERGEFORMAT </w:instrText>
+      </w:r>
+      <w:r>
+        <w:fldChar w:fldCharType="end"/>
+      </w:r>
+      <w:r>
+        <w:instrText>(</w:instrText>
+      </w:r>
+      <w:fldSimple w:instr=" SEQ AMEqn \c \* Arabic \* MERGEFORMAT ">
+        <w:r>
+          <w:rPr>
+            <w:noProof/>
+          </w:rPr>
+          <w:instrText>17</w:instrText>
+        </w:r>
+      </w:fldSimple>
+      <w:r>
+        <w:instrText>)</w:instrText>
+      </w:r>
+      <w:r>
+        <w:fldChar w:fldCharType="end"/>
+      </w:r>
+    </w:p>
+    <w:p>
+      <w:pPr>
+        <w:pStyle w:val="a3"/>
+        <w:rPr>
+          <w:rFonts w:hint="eastAsia"/>
+        </w:rPr>
+      </w:pPr>
+      <w:r>
+        <w:rPr>
+          <w:rFonts w:hint="eastAsia"/>
+        </w:rPr>
+        <w:t>2</w:t>
+      </w:r>
+      <w:r>
+        <w:t xml:space="preserve">. </w:t>
+      </w:r>
+      <w:r>
+        <w:t>State-of-the-Art and Challenges</w:t>
       </w:r>
     </w:p>
     <w:sectPr>

</xml_diff>